<commit_message>
Сети - theory updated
</commit_message>
<xml_diff>
--- a/Course III/Сети/Сети - конспект.docx
+++ b/Course III/Сети/Сети - конспект.docx
@@ -70,7 +70,7 @@
       </w:pPr>
       <w:r>
         <w:rPr>
-          <w:lang w:val="en-US" w:eastAsia="ru-RU"/>
+          <w:lang w:eastAsia="ru-RU"/>
         </w:rPr>
         <w:t xml:space="preserve"> </w:t>
       </w:r>
@@ -371,7 +371,6 @@
       </w:r>
       <w:bookmarkStart w:id="2" w:name="keyword21"/>
       <w:bookmarkEnd w:id="2"/>
-      <w:proofErr w:type="spellStart"/>
       <w:r>
         <w:rPr>
           <w:rFonts w:ascii="Times New Roman" w:hAnsi="Times New Roman" w:cs="Times New Roman"/>
@@ -381,7 +380,6 @@
         </w:rPr>
         <w:t>Next</w:t>
       </w:r>
-      <w:proofErr w:type="spellEnd"/>
       <w:r>
         <w:rPr>
           <w:rFonts w:ascii="Times New Roman" w:hAnsi="Times New Roman" w:cs="Times New Roman"/>
@@ -391,7 +389,6 @@
       </w:r>
       <w:bookmarkStart w:id="3" w:name="keyword22"/>
       <w:bookmarkEnd w:id="3"/>
-      <w:proofErr w:type="spellStart"/>
       <w:r>
         <w:rPr>
           <w:rFonts w:ascii="Times New Roman" w:hAnsi="Times New Roman" w:cs="Times New Roman"/>
@@ -401,7 +398,6 @@
         </w:rPr>
         <w:t>Generation</w:t>
       </w:r>
-      <w:proofErr w:type="spellEnd"/>
       <w:r>
         <w:rPr>
           <w:rFonts w:ascii="Times New Roman" w:hAnsi="Times New Roman" w:cs="Times New Roman"/>
@@ -411,7 +407,6 @@
       </w:r>
       <w:bookmarkStart w:id="4" w:name="keyword23"/>
       <w:bookmarkEnd w:id="4"/>
-      <w:proofErr w:type="spellStart"/>
       <w:r>
         <w:rPr>
           <w:rFonts w:ascii="Times New Roman" w:hAnsi="Times New Roman" w:cs="Times New Roman"/>
@@ -421,7 +416,6 @@
         </w:rPr>
         <w:t>Network</w:t>
       </w:r>
-      <w:proofErr w:type="spellEnd"/>
       <w:r>
         <w:rPr>
           <w:rFonts w:ascii="Times New Roman" w:hAnsi="Times New Roman" w:cs="Times New Roman"/>
@@ -473,16 +467,7 @@
           <w:color w:val="000000"/>
           <w:lang w:eastAsia="ru-RU"/>
         </w:rPr>
-        <w:t xml:space="preserve"> обеспечивается слияние </w:t>
-      </w:r>
-      <w:proofErr w:type="gramStart"/>
-      <w:r>
-        <w:rPr>
-          <w:rFonts w:ascii="Times New Roman" w:eastAsia="Times New Roman" w:hAnsi="Times New Roman" w:cs="Times New Roman"/>
-          <w:color w:val="000000"/>
-          <w:lang w:eastAsia="ru-RU"/>
-        </w:rPr>
-        <w:t>( </w:t>
+        <w:t> обеспечивается слияние ( </w:t>
       </w:r>
       <w:r>
         <w:rPr>
@@ -494,7 +479,6 @@
         </w:rPr>
         <w:t>конвергенция</w:t>
       </w:r>
-      <w:proofErr w:type="gramEnd"/>
       <w:r>
         <w:rPr>
           <w:rFonts w:ascii="Times New Roman" w:eastAsia="Times New Roman" w:hAnsi="Times New Roman" w:cs="Times New Roman"/>
@@ -541,15 +525,7 @@
           <w:color w:val="000000"/>
           <w:lang w:eastAsia="ru-RU"/>
         </w:rPr>
-        <w:t> информации</w:t>
-      </w:r>
-      <w:r>
-        <w:rPr>
-          <w:rFonts w:ascii="Times New Roman" w:eastAsia="Times New Roman" w:hAnsi="Times New Roman" w:cs="Times New Roman"/>
-          <w:color w:val="000000"/>
-          <w:lang w:eastAsia="ru-RU"/>
-        </w:rPr>
-        <w:t>.</w:t>
+        <w:t> информации.</w:t>
       </w:r>
       <w:r>
         <w:rPr>
@@ -1018,49 +994,175 @@
           <w:bCs/>
           <w:lang w:eastAsia="ru-RU"/>
         </w:rPr>
-        <w:t>Прикладной уровень (</w:t>
-      </w:r>
-      <w:proofErr w:type="spellStart"/>
+        <w:t>Прикладной уровень (Application Layer) 7</w:t>
+      </w:r>
+      <w:r>
+        <w:rPr>
+          <w:lang w:eastAsia="ru-RU"/>
+        </w:rPr>
+        <w:t> оперирует наиболее общей единицей данных – сообщением. На этом уровне реализуется управление общим доступом к сети, потоком данных, сетевыми службами, такими, как </w:t>
+      </w:r>
       <w:r>
         <w:rPr>
           <w:b/>
           <w:bCs/>
           <w:lang w:eastAsia="ru-RU"/>
         </w:rPr>
-        <w:t>Application</w:t>
-      </w:r>
-      <w:proofErr w:type="spellEnd"/>
+        <w:t>FTP, TFTP, HTTP, SMTP, SNMP</w:t>
+      </w:r>
+      <w:r>
+        <w:rPr>
+          <w:lang w:eastAsia="ru-RU"/>
+        </w:rPr>
+        <w:t> и др.</w:t>
+      </w:r>
+    </w:p>
+    <w:p>
+      <w:pPr>
+        <w:rPr>
+          <w:lang w:eastAsia="ru-RU"/>
+        </w:rPr>
+      </w:pPr>
+    </w:p>
+    <w:p>
+      <w:pPr>
+        <w:rPr>
+          <w:lang w:eastAsia="ru-RU"/>
+        </w:rPr>
+      </w:pPr>
       <w:r>
         <w:rPr>
           <w:b/>
           <w:bCs/>
           <w:lang w:eastAsia="ru-RU"/>
         </w:rPr>
-        <w:t xml:space="preserve"> </w:t>
-      </w:r>
-      <w:proofErr w:type="spellStart"/>
+        <w:t>Представительский уровень (Presentation Layer) 6</w:t>
+      </w:r>
+      <w:r>
+        <w:rPr>
+          <w:lang w:eastAsia="ru-RU"/>
+        </w:rPr>
+        <w:t> изменяет форму представления данных. Например, передаваемые с уровня 7 данные преобразуются в общепринятый формат </w:t>
+      </w:r>
+      <w:bookmarkStart w:id="9" w:name="keyword166"/>
+      <w:bookmarkEnd w:id="9"/>
+      <w:r>
+        <w:rPr>
+          <w:i/>
+          <w:iCs/>
+          <w:lang w:eastAsia="ru-RU"/>
+        </w:rPr>
+        <w:t>ASCII</w:t>
+      </w:r>
+      <w:r>
+        <w:rPr>
+          <w:lang w:eastAsia="ru-RU"/>
+        </w:rPr>
+        <w:t>. При приеме данных происходит </w:t>
+      </w:r>
+      <w:bookmarkStart w:id="10" w:name="keyword167"/>
+      <w:bookmarkEnd w:id="10"/>
+      <w:r>
+        <w:rPr>
+          <w:i/>
+          <w:iCs/>
+          <w:lang w:eastAsia="ru-RU"/>
+        </w:rPr>
+        <w:t>обратный</w:t>
+      </w:r>
+      <w:r>
+        <w:rPr>
+          <w:lang w:eastAsia="ru-RU"/>
+        </w:rPr>
+        <w:t> процесс. На уровне 6 также происходит шифрация и сжатие данных.</w:t>
+      </w:r>
+    </w:p>
+    <w:p>
+      <w:pPr>
+        <w:rPr>
+          <w:lang w:eastAsia="ru-RU"/>
+        </w:rPr>
+      </w:pPr>
+    </w:p>
+    <w:p>
+      <w:pPr>
+        <w:rPr>
+          <w:lang w:eastAsia="ru-RU"/>
+        </w:rPr>
+      </w:pPr>
       <w:r>
         <w:rPr>
           <w:b/>
           <w:bCs/>
           <w:lang w:eastAsia="ru-RU"/>
         </w:rPr>
-        <w:t>Layer</w:t>
-      </w:r>
-      <w:proofErr w:type="spellEnd"/>
+        <w:t>Сеансовый уровень (Session Layer) 5</w:t>
+      </w:r>
+      <w:r>
+        <w:rPr>
+          <w:lang w:eastAsia="ru-RU"/>
+        </w:rPr>
+        <w:t> устанавливает </w:t>
+      </w:r>
+      <w:bookmarkStart w:id="11" w:name="keyword168"/>
+      <w:bookmarkEnd w:id="11"/>
+      <w:r>
+        <w:rPr>
+          <w:i/>
+          <w:iCs/>
+          <w:lang w:eastAsia="ru-RU"/>
+        </w:rPr>
+        <w:t>сеанс</w:t>
+      </w:r>
+      <w:r>
+        <w:rPr>
+          <w:lang w:eastAsia="ru-RU"/>
+        </w:rPr>
+        <w:t> связи двух конечных узлов (компьютеров), определяет, какой </w:t>
+      </w:r>
+      <w:bookmarkStart w:id="12" w:name="keyword169"/>
+      <w:bookmarkEnd w:id="12"/>
+      <w:r>
+        <w:rPr>
+          <w:i/>
+          <w:iCs/>
+          <w:lang w:eastAsia="ru-RU"/>
+        </w:rPr>
+        <w:t>компьютер</w:t>
+      </w:r>
+      <w:r>
+        <w:rPr>
+          <w:lang w:eastAsia="ru-RU"/>
+        </w:rPr>
+        <w:t> является передатчиком, а какой приемником, задает для передающей стороны время передачи.</w:t>
+      </w:r>
+    </w:p>
+    <w:p>
+      <w:pPr>
+        <w:rPr>
+          <w:lang w:eastAsia="ru-RU"/>
+        </w:rPr>
+      </w:pPr>
+    </w:p>
+    <w:p>
+      <w:pPr>
+        <w:rPr>
+          <w:lang w:eastAsia="ru-RU"/>
+        </w:rPr>
+      </w:pPr>
       <w:r>
         <w:rPr>
           <w:b/>
           <w:bCs/>
           <w:lang w:eastAsia="ru-RU"/>
         </w:rPr>
-        <w:t>) 7</w:t>
-      </w:r>
-      <w:r>
-        <w:rPr>
-          <w:lang w:eastAsia="ru-RU"/>
-        </w:rPr>
-        <w:t> оперирует наиболее общей единицей данных – сообщением. На этом уровне реализуется управление общим доступом к сети, потоком данных, сетевыми службами, такими, как </w:t>
+        <w:t>Транспортный уровень (Transport Layer) 4</w:t>
+      </w:r>
+      <w:r>
+        <w:rPr>
+          <w:lang w:eastAsia="ru-RU"/>
+        </w:rPr>
+        <w:t> делит большое сообщение узла источника информации на части, при этом добавляет заголовок и формирует </w:t>
       </w:r>
       <w:r>
         <w:rPr>
@@ -1068,734 +1170,340 @@
           <w:bCs/>
           <w:lang w:eastAsia="ru-RU"/>
         </w:rPr>
-        <w:t>FTP, TFTP, HTTP, SMTP, SNMP</w:t>
-      </w:r>
-      <w:r>
-        <w:rPr>
-          <w:lang w:eastAsia="ru-RU"/>
-        </w:rPr>
-        <w:t> и др.</w:t>
-      </w:r>
-    </w:p>
-    <w:p>
-      <w:pPr>
-        <w:rPr>
-          <w:lang w:eastAsia="ru-RU"/>
-        </w:rPr>
-      </w:pPr>
-    </w:p>
-    <w:p>
-      <w:pPr>
-        <w:rPr>
-          <w:lang w:eastAsia="ru-RU"/>
-        </w:rPr>
-      </w:pPr>
+        <w:t>сегменты</w:t>
+      </w:r>
+      <w:r>
+        <w:rPr>
+          <w:lang w:eastAsia="ru-RU"/>
+        </w:rPr>
+        <w:t> определенного объема, а короткие сообщения может объединять в один сегмент. В узле назначения происходит </w:t>
+      </w:r>
+      <w:bookmarkStart w:id="13" w:name="keyword170"/>
+      <w:bookmarkEnd w:id="13"/>
+      <w:r>
+        <w:rPr>
+          <w:i/>
+          <w:iCs/>
+          <w:lang w:eastAsia="ru-RU"/>
+        </w:rPr>
+        <w:t>обратный</w:t>
+      </w:r>
+      <w:r>
+        <w:rPr>
+          <w:lang w:eastAsia="ru-RU"/>
+        </w:rPr>
+        <w:t> процесс. В заголовке сегмента задаются </w:t>
+      </w:r>
       <w:r>
         <w:rPr>
           <w:b/>
           <w:bCs/>
           <w:lang w:eastAsia="ru-RU"/>
         </w:rPr>
-        <w:t>Представительский уровень (</w:t>
-      </w:r>
-      <w:proofErr w:type="spellStart"/>
+        <w:t>номера порта</w:t>
+      </w:r>
+      <w:r>
+        <w:rPr>
+          <w:lang w:eastAsia="ru-RU"/>
+        </w:rPr>
+        <w:t> источника и назначения, которые адресуют службы верхнего прикладного уровня для обработки данного сегмента. Кроме того, </w:t>
+      </w:r>
+      <w:bookmarkStart w:id="14" w:name="keyword171"/>
+      <w:bookmarkEnd w:id="14"/>
+      <w:r>
+        <w:rPr>
+          <w:i/>
+          <w:iCs/>
+          <w:lang w:eastAsia="ru-RU"/>
+        </w:rPr>
+        <w:t>транспортный уровень</w:t>
+      </w:r>
+      <w:r>
+        <w:rPr>
+          <w:lang w:eastAsia="ru-RU"/>
+        </w:rPr>
+        <w:t> обеспечивает надежную доставку пакетов. При обнаружении потерь и ошибок на этом уровне формируется </w:t>
+      </w:r>
+      <w:bookmarkStart w:id="15" w:name="keyword172"/>
+      <w:bookmarkEnd w:id="15"/>
+      <w:r>
+        <w:rPr>
+          <w:i/>
+          <w:iCs/>
+          <w:lang w:eastAsia="ru-RU"/>
+        </w:rPr>
+        <w:t>запрос</w:t>
+      </w:r>
+      <w:r>
+        <w:rPr>
+          <w:lang w:eastAsia="ru-RU"/>
+        </w:rPr>
+        <w:t> повторной передачи, при этом используется протокол </w:t>
+      </w:r>
       <w:r>
         <w:rPr>
           <w:b/>
           <w:bCs/>
           <w:lang w:eastAsia="ru-RU"/>
         </w:rPr>
-        <w:t>Presentation</w:t>
-      </w:r>
-      <w:proofErr w:type="spellEnd"/>
+        <w:t>TCP</w:t>
+      </w:r>
+      <w:r>
+        <w:rPr>
+          <w:lang w:eastAsia="ru-RU"/>
+        </w:rPr>
+        <w:t>. Когда необходимость проверки правильности доставленного сообщения отсутствует, то испол</w:t>
+      </w:r>
+      <w:r>
+        <w:rPr>
+          <w:lang w:eastAsia="ru-RU"/>
+        </w:rPr>
+        <w:t xml:space="preserve">ьзуется более простой и быстрый </w:t>
+      </w:r>
+      <w:r>
+        <w:rPr>
+          <w:lang w:eastAsia="ru-RU"/>
+        </w:rPr>
+        <w:t>протокол </w:t>
+      </w:r>
+      <w:bookmarkStart w:id="16" w:name="keyword173"/>
+      <w:bookmarkEnd w:id="16"/>
+      <w:r>
+        <w:rPr>
+          <w:i/>
+          <w:iCs/>
+          <w:lang w:eastAsia="ru-RU"/>
+        </w:rPr>
+        <w:t>дейтаграмм</w:t>
+      </w:r>
+      <w:r>
+        <w:rPr>
+          <w:lang w:eastAsia="ru-RU"/>
+        </w:rPr>
+        <w:t>пользователя (</w:t>
+      </w:r>
+      <w:bookmarkStart w:id="17" w:name="keyword174"/>
+      <w:bookmarkEnd w:id="17"/>
+      <w:r>
+        <w:rPr>
+          <w:i/>
+          <w:iCs/>
+          <w:lang w:eastAsia="ru-RU"/>
+        </w:rPr>
+        <w:t>User</w:t>
+      </w:r>
+      <w:r>
+        <w:rPr>
+          <w:lang w:eastAsia="ru-RU"/>
+        </w:rPr>
+        <w:t> </w:t>
+      </w:r>
+      <w:bookmarkStart w:id="18" w:name="keyword175"/>
+      <w:bookmarkEnd w:id="18"/>
+      <w:r>
+        <w:rPr>
+          <w:i/>
+          <w:iCs/>
+          <w:lang w:eastAsia="ru-RU"/>
+        </w:rPr>
+        <w:t>Datagram</w:t>
+      </w:r>
+      <w:r>
+        <w:rPr>
+          <w:lang w:eastAsia="ru-RU"/>
+        </w:rPr>
+        <w:t> </w:t>
+      </w:r>
+      <w:bookmarkStart w:id="19" w:name="keyword176"/>
+      <w:bookmarkEnd w:id="19"/>
+      <w:r>
+        <w:rPr>
+          <w:i/>
+          <w:iCs/>
+          <w:lang w:eastAsia="ru-RU"/>
+        </w:rPr>
+        <w:t>Protocol</w:t>
+      </w:r>
+      <w:r>
+        <w:rPr>
+          <w:lang w:eastAsia="ru-RU"/>
+        </w:rPr>
+        <w:t> – </w:t>
+      </w:r>
       <w:r>
         <w:rPr>
           <w:b/>
           <w:bCs/>
           <w:lang w:eastAsia="ru-RU"/>
         </w:rPr>
-        <w:t xml:space="preserve"> </w:t>
-      </w:r>
-      <w:proofErr w:type="spellStart"/>
+        <w:t>UDP</w:t>
+      </w:r>
+      <w:r>
+        <w:rPr>
+          <w:lang w:eastAsia="ru-RU"/>
+        </w:rPr>
+        <w:t> ).</w:t>
+      </w:r>
+    </w:p>
+    <w:p>
+      <w:pPr>
+        <w:rPr>
+          <w:lang w:eastAsia="ru-RU"/>
+        </w:rPr>
+      </w:pPr>
       <w:r>
         <w:rPr>
           <w:b/>
           <w:bCs/>
           <w:lang w:eastAsia="ru-RU"/>
         </w:rPr>
-        <w:t>Layer</w:t>
-      </w:r>
-      <w:proofErr w:type="spellEnd"/>
+        <w:t>Сетевой уровень (Network Layer) 3</w:t>
+      </w:r>
+      <w:r>
+        <w:rPr>
+          <w:lang w:eastAsia="ru-RU"/>
+        </w:rPr>
+        <w:t> адресует сообщение, задавая единице передаваемых данных </w:t>
+      </w:r>
       <w:r>
         <w:rPr>
           <w:b/>
           <w:bCs/>
           <w:lang w:eastAsia="ru-RU"/>
         </w:rPr>
-        <w:t>) 6</w:t>
-      </w:r>
-      <w:r>
-        <w:rPr>
-          <w:lang w:eastAsia="ru-RU"/>
-        </w:rPr>
-        <w:t> изменяет форму представления данных. Например, передаваемые с уровня 7 данные преобразуются в общепринятый формат </w:t>
-      </w:r>
-      <w:bookmarkStart w:id="9" w:name="keyword166"/>
-      <w:bookmarkEnd w:id="9"/>
-      <w:r>
-        <w:rPr>
-          <w:i/>
-          <w:iCs/>
-          <w:lang w:eastAsia="ru-RU"/>
-        </w:rPr>
-        <w:t>ASCII</w:t>
-      </w:r>
-      <w:r>
-        <w:rPr>
-          <w:lang w:eastAsia="ru-RU"/>
-        </w:rPr>
-        <w:t>. При приеме данных происходит </w:t>
-      </w:r>
-      <w:bookmarkStart w:id="10" w:name="keyword167"/>
-      <w:bookmarkEnd w:id="10"/>
-      <w:r>
-        <w:rPr>
-          <w:i/>
-          <w:iCs/>
-          <w:lang w:eastAsia="ru-RU"/>
-        </w:rPr>
-        <w:t>обратный</w:t>
-      </w:r>
-      <w:r>
-        <w:rPr>
-          <w:lang w:eastAsia="ru-RU"/>
-        </w:rPr>
-        <w:t> процесс. На уровне 6 также происходит шифрация и сжатие данных.</w:t>
-      </w:r>
-    </w:p>
-    <w:p>
-      <w:pPr>
-        <w:rPr>
-          <w:lang w:eastAsia="ru-RU"/>
-        </w:rPr>
-      </w:pPr>
-    </w:p>
-    <w:p>
-      <w:pPr>
-        <w:rPr>
-          <w:lang w:eastAsia="ru-RU"/>
-        </w:rPr>
-      </w:pPr>
+        <w:t>(пакету) логические сетевые адреса</w:t>
+      </w:r>
+      <w:r>
+        <w:rPr>
+          <w:lang w:eastAsia="ru-RU"/>
+        </w:rPr>
+        <w:t> узла назначения и узла источника ( </w:t>
+      </w:r>
       <w:r>
         <w:rPr>
           <w:b/>
           <w:bCs/>
           <w:lang w:eastAsia="ru-RU"/>
         </w:rPr>
-        <w:t>Сеансовый уровень (</w:t>
-      </w:r>
-      <w:proofErr w:type="spellStart"/>
+        <w:t>IP-адреса</w:t>
+      </w:r>
+      <w:r>
+        <w:rPr>
+          <w:lang w:eastAsia="ru-RU"/>
+        </w:rPr>
+        <w:t> ), определяет </w:t>
+      </w:r>
       <w:r>
         <w:rPr>
           <w:b/>
           <w:bCs/>
           <w:lang w:eastAsia="ru-RU"/>
         </w:rPr>
-        <w:t>Session</w:t>
-      </w:r>
-      <w:proofErr w:type="spellEnd"/>
+        <w:t>маршрут</w:t>
+      </w:r>
+      <w:r>
+        <w:rPr>
+          <w:lang w:eastAsia="ru-RU"/>
+        </w:rPr>
+        <w:t>, по которому будет отправлен </w:t>
+      </w:r>
       <w:r>
         <w:rPr>
           <w:b/>
           <w:bCs/>
           <w:lang w:eastAsia="ru-RU"/>
         </w:rPr>
-        <w:t xml:space="preserve"> </w:t>
-      </w:r>
-      <w:proofErr w:type="spellStart"/>
+        <w:t>пакет данных</w:t>
+      </w:r>
+      <w:r>
+        <w:rPr>
+          <w:lang w:eastAsia="ru-RU"/>
+        </w:rPr>
+        <w:t>, транслирует логические </w:t>
+      </w:r>
+      <w:bookmarkStart w:id="20" w:name="keyword177"/>
+      <w:bookmarkEnd w:id="20"/>
+      <w:r>
+        <w:rPr>
+          <w:i/>
+          <w:iCs/>
+          <w:lang w:eastAsia="ru-RU"/>
+        </w:rPr>
+        <w:t>сетевые адреса</w:t>
+      </w:r>
+      <w:r>
+        <w:rPr>
+          <w:lang w:eastAsia="ru-RU"/>
+        </w:rPr>
+        <w:t> в физические, а на приемной стороне – </w:t>
+      </w:r>
+      <w:bookmarkStart w:id="21" w:name="keyword178"/>
+      <w:bookmarkEnd w:id="21"/>
+      <w:r>
+        <w:rPr>
+          <w:i/>
+          <w:iCs/>
+          <w:lang w:eastAsia="ru-RU"/>
+        </w:rPr>
+        <w:t>физические адреса</w:t>
+      </w:r>
+      <w:r>
+        <w:rPr>
+          <w:lang w:eastAsia="ru-RU"/>
+        </w:rPr>
+        <w:t> в логические. Сетевые </w:t>
+      </w:r>
+      <w:bookmarkStart w:id="22" w:name="keyword179"/>
+      <w:bookmarkEnd w:id="22"/>
+      <w:r>
+        <w:rPr>
+          <w:i/>
+          <w:iCs/>
+          <w:lang w:eastAsia="ru-RU"/>
+        </w:rPr>
+        <w:t>логические адреса</w:t>
+      </w:r>
+      <w:r>
+        <w:rPr>
+          <w:lang w:eastAsia="ru-RU"/>
+        </w:rPr>
+        <w:t> принадлежат пользователям.</w:t>
+      </w:r>
+    </w:p>
+    <w:p>
+      <w:pPr>
+        <w:rPr>
+          <w:lang w:eastAsia="ru-RU"/>
+        </w:rPr>
+      </w:pPr>
       <w:r>
         <w:rPr>
           <w:b/>
           <w:bCs/>
           <w:lang w:eastAsia="ru-RU"/>
         </w:rPr>
-        <w:t>Layer</w:t>
-      </w:r>
-      <w:proofErr w:type="spellEnd"/>
+        <w:lastRenderedPageBreak/>
+        <w:t>Канальный уровень (Data Link) 2</w:t>
+      </w:r>
+      <w:r>
+        <w:rPr>
+          <w:lang w:eastAsia="ru-RU"/>
+        </w:rPr>
+        <w:t> формирует из пакетов </w:t>
+      </w:r>
       <w:r>
         <w:rPr>
           <w:b/>
           <w:bCs/>
           <w:lang w:eastAsia="ru-RU"/>
         </w:rPr>
-        <w:t>) 5</w:t>
-      </w:r>
-      <w:r>
-        <w:rPr>
-          <w:lang w:eastAsia="ru-RU"/>
-        </w:rPr>
-        <w:t> устанавливает </w:t>
-      </w:r>
-      <w:bookmarkStart w:id="11" w:name="keyword168"/>
-      <w:bookmarkEnd w:id="11"/>
-      <w:r>
-        <w:rPr>
-          <w:i/>
-          <w:iCs/>
-          <w:lang w:eastAsia="ru-RU"/>
-        </w:rPr>
-        <w:t>сеанс</w:t>
-      </w:r>
-      <w:r>
-        <w:rPr>
-          <w:lang w:eastAsia="ru-RU"/>
-        </w:rPr>
-        <w:t> связи двух конечных узлов (компьютеров), определяет, какой </w:t>
-      </w:r>
-      <w:bookmarkStart w:id="12" w:name="keyword169"/>
-      <w:bookmarkEnd w:id="12"/>
-      <w:r>
-        <w:rPr>
-          <w:i/>
-          <w:iCs/>
-          <w:lang w:eastAsia="ru-RU"/>
-        </w:rPr>
-        <w:t>компьютер</w:t>
-      </w:r>
-      <w:r>
-        <w:rPr>
-          <w:lang w:eastAsia="ru-RU"/>
-        </w:rPr>
-        <w:t> является передатчиком, а какой приемником, задает для передающей стороны время передачи.</w:t>
-      </w:r>
-    </w:p>
-    <w:p>
-      <w:pPr>
-        <w:rPr>
-          <w:lang w:eastAsia="ru-RU"/>
-        </w:rPr>
-      </w:pPr>
-    </w:p>
-    <w:p>
-      <w:pPr>
-        <w:rPr>
-          <w:lang w:eastAsia="ru-RU"/>
-        </w:rPr>
-      </w:pPr>
-      <w:r>
-        <w:rPr>
-          <w:b/>
-          <w:bCs/>
-          <w:lang w:eastAsia="ru-RU"/>
-        </w:rPr>
-        <w:t>Транспортный уровень (</w:t>
-      </w:r>
-      <w:proofErr w:type="spellStart"/>
-      <w:r>
-        <w:rPr>
-          <w:b/>
-          <w:bCs/>
-          <w:lang w:eastAsia="ru-RU"/>
-        </w:rPr>
-        <w:t>Transport</w:t>
-      </w:r>
-      <w:proofErr w:type="spellEnd"/>
-      <w:r>
-        <w:rPr>
-          <w:b/>
-          <w:bCs/>
-          <w:lang w:eastAsia="ru-RU"/>
-        </w:rPr>
-        <w:t xml:space="preserve"> </w:t>
-      </w:r>
-      <w:proofErr w:type="spellStart"/>
-      <w:r>
-        <w:rPr>
-          <w:b/>
-          <w:bCs/>
-          <w:lang w:eastAsia="ru-RU"/>
-        </w:rPr>
-        <w:t>Layer</w:t>
-      </w:r>
-      <w:proofErr w:type="spellEnd"/>
-      <w:r>
-        <w:rPr>
-          <w:b/>
-          <w:bCs/>
-          <w:lang w:eastAsia="ru-RU"/>
-        </w:rPr>
-        <w:t>) 4</w:t>
-      </w:r>
-      <w:r>
-        <w:rPr>
-          <w:lang w:eastAsia="ru-RU"/>
-        </w:rPr>
-        <w:t> делит большое сообщение узла источника информации на части, при этом добавляет заголовок и формирует </w:t>
-      </w:r>
-      <w:r>
-        <w:rPr>
-          <w:b/>
-          <w:bCs/>
-          <w:lang w:eastAsia="ru-RU"/>
-        </w:rPr>
-        <w:t>сегменты</w:t>
-      </w:r>
-      <w:r>
-        <w:rPr>
-          <w:lang w:eastAsia="ru-RU"/>
-        </w:rPr>
-        <w:t> определенного объема, а короткие сообщения может объединять в один сегмент. В узле назначения происходит </w:t>
-      </w:r>
-      <w:bookmarkStart w:id="13" w:name="keyword170"/>
-      <w:bookmarkEnd w:id="13"/>
-      <w:r>
-        <w:rPr>
-          <w:i/>
-          <w:iCs/>
-          <w:lang w:eastAsia="ru-RU"/>
-        </w:rPr>
-        <w:t>обратный</w:t>
-      </w:r>
-      <w:r>
-        <w:rPr>
-          <w:lang w:eastAsia="ru-RU"/>
-        </w:rPr>
-        <w:t> процесс. В заголовке сегмента задаются </w:t>
-      </w:r>
-      <w:r>
-        <w:rPr>
-          <w:b/>
-          <w:bCs/>
-          <w:lang w:eastAsia="ru-RU"/>
-        </w:rPr>
-        <w:t>номера порта</w:t>
-      </w:r>
-      <w:r>
-        <w:rPr>
-          <w:lang w:eastAsia="ru-RU"/>
-        </w:rPr>
-        <w:t> источника и назначения, которые адресуют службы верхнего прикладного уровня для обработки данного сегмента. Кроме того, </w:t>
-      </w:r>
-      <w:bookmarkStart w:id="14" w:name="keyword171"/>
-      <w:bookmarkEnd w:id="14"/>
-      <w:r>
-        <w:rPr>
-          <w:i/>
-          <w:iCs/>
-          <w:lang w:eastAsia="ru-RU"/>
-        </w:rPr>
-        <w:t>транспортный уровень</w:t>
-      </w:r>
-      <w:r>
-        <w:rPr>
-          <w:lang w:eastAsia="ru-RU"/>
-        </w:rPr>
-        <w:t> обеспечивает надежную доставку пакетов. При обнаружении потерь и ошибок на этом уровне формируется </w:t>
-      </w:r>
-      <w:bookmarkStart w:id="15" w:name="keyword172"/>
-      <w:bookmarkEnd w:id="15"/>
-      <w:r>
-        <w:rPr>
-          <w:i/>
-          <w:iCs/>
-          <w:lang w:eastAsia="ru-RU"/>
-        </w:rPr>
-        <w:t>запрос</w:t>
-      </w:r>
-      <w:r>
-        <w:rPr>
-          <w:lang w:eastAsia="ru-RU"/>
-        </w:rPr>
-        <w:t> повторной передачи, при этом используется протокол </w:t>
-      </w:r>
-      <w:r>
-        <w:rPr>
-          <w:b/>
-          <w:bCs/>
-          <w:lang w:eastAsia="ru-RU"/>
-        </w:rPr>
-        <w:t>TCP</w:t>
-      </w:r>
-      <w:r>
-        <w:rPr>
-          <w:lang w:eastAsia="ru-RU"/>
-        </w:rPr>
-        <w:t>. Когда необходимость проверки правильности доставленного сообщения отсутствует, то испол</w:t>
-      </w:r>
-      <w:r>
-        <w:rPr>
-          <w:lang w:eastAsia="ru-RU"/>
-        </w:rPr>
-        <w:t xml:space="preserve">ьзуется более простой и быстрый </w:t>
-      </w:r>
-      <w:r>
-        <w:rPr>
-          <w:lang w:eastAsia="ru-RU"/>
-        </w:rPr>
-        <w:t>протокол </w:t>
-      </w:r>
-      <w:bookmarkStart w:id="16" w:name="keyword173"/>
-      <w:bookmarkEnd w:id="16"/>
-      <w:proofErr w:type="spellStart"/>
-      <w:r>
-        <w:rPr>
-          <w:i/>
-          <w:iCs/>
-          <w:lang w:eastAsia="ru-RU"/>
-        </w:rPr>
-        <w:t>дейтаграмм</w:t>
-      </w:r>
-      <w:r>
-        <w:rPr>
-          <w:lang w:eastAsia="ru-RU"/>
-        </w:rPr>
-        <w:t>пользователя</w:t>
-      </w:r>
-      <w:proofErr w:type="spellEnd"/>
-      <w:r>
-        <w:rPr>
-          <w:lang w:eastAsia="ru-RU"/>
-        </w:rPr>
-        <w:t xml:space="preserve"> (</w:t>
-      </w:r>
-      <w:bookmarkStart w:id="17" w:name="keyword174"/>
-      <w:bookmarkEnd w:id="17"/>
-      <w:proofErr w:type="spellStart"/>
-      <w:r>
-        <w:rPr>
-          <w:i/>
-          <w:iCs/>
-          <w:lang w:eastAsia="ru-RU"/>
-        </w:rPr>
-        <w:t>User</w:t>
-      </w:r>
-      <w:proofErr w:type="spellEnd"/>
-      <w:r>
-        <w:rPr>
-          <w:lang w:eastAsia="ru-RU"/>
-        </w:rPr>
-        <w:t> </w:t>
-      </w:r>
-      <w:bookmarkStart w:id="18" w:name="keyword175"/>
-      <w:bookmarkEnd w:id="18"/>
-      <w:proofErr w:type="spellStart"/>
-      <w:r>
-        <w:rPr>
-          <w:i/>
-          <w:iCs/>
-          <w:lang w:eastAsia="ru-RU"/>
-        </w:rPr>
-        <w:t>Datagram</w:t>
-      </w:r>
-      <w:proofErr w:type="spellEnd"/>
-      <w:r>
-        <w:rPr>
-          <w:lang w:eastAsia="ru-RU"/>
-        </w:rPr>
-        <w:t> </w:t>
-      </w:r>
-      <w:bookmarkStart w:id="19" w:name="keyword176"/>
-      <w:bookmarkEnd w:id="19"/>
-      <w:proofErr w:type="spellStart"/>
-      <w:r>
-        <w:rPr>
-          <w:i/>
-          <w:iCs/>
-          <w:lang w:eastAsia="ru-RU"/>
-        </w:rPr>
-        <w:t>Protocol</w:t>
-      </w:r>
-      <w:proofErr w:type="spellEnd"/>
-      <w:r>
-        <w:rPr>
-          <w:lang w:eastAsia="ru-RU"/>
-        </w:rPr>
-        <w:t> – </w:t>
-      </w:r>
-      <w:proofErr w:type="gramStart"/>
-      <w:r>
-        <w:rPr>
-          <w:b/>
-          <w:bCs/>
-          <w:lang w:eastAsia="ru-RU"/>
-        </w:rPr>
-        <w:t>UDP</w:t>
-      </w:r>
-      <w:r>
-        <w:rPr>
-          <w:lang w:eastAsia="ru-RU"/>
-        </w:rPr>
-        <w:t> )</w:t>
-      </w:r>
-      <w:proofErr w:type="gramEnd"/>
-      <w:r>
-        <w:rPr>
-          <w:lang w:eastAsia="ru-RU"/>
-        </w:rPr>
-        <w:t>.</w:t>
-      </w:r>
-    </w:p>
-    <w:p>
-      <w:pPr>
-        <w:rPr>
-          <w:lang w:eastAsia="ru-RU"/>
-        </w:rPr>
-      </w:pPr>
-      <w:r>
-        <w:rPr>
-          <w:b/>
-          <w:bCs/>
-          <w:lang w:eastAsia="ru-RU"/>
-        </w:rPr>
-        <w:t>Сетевой уровень (</w:t>
-      </w:r>
-      <w:proofErr w:type="spellStart"/>
-      <w:r>
-        <w:rPr>
-          <w:b/>
-          <w:bCs/>
-          <w:lang w:eastAsia="ru-RU"/>
-        </w:rPr>
-        <w:t>Network</w:t>
-      </w:r>
-      <w:proofErr w:type="spellEnd"/>
-      <w:r>
-        <w:rPr>
-          <w:b/>
-          <w:bCs/>
-          <w:lang w:eastAsia="ru-RU"/>
-        </w:rPr>
-        <w:t xml:space="preserve"> </w:t>
-      </w:r>
-      <w:proofErr w:type="spellStart"/>
-      <w:r>
-        <w:rPr>
-          <w:b/>
-          <w:bCs/>
-          <w:lang w:eastAsia="ru-RU"/>
-        </w:rPr>
-        <w:t>Layer</w:t>
-      </w:r>
-      <w:proofErr w:type="spellEnd"/>
-      <w:r>
-        <w:rPr>
-          <w:b/>
-          <w:bCs/>
-          <w:lang w:eastAsia="ru-RU"/>
-        </w:rPr>
-        <w:t>) 3</w:t>
-      </w:r>
-      <w:r>
-        <w:rPr>
-          <w:lang w:eastAsia="ru-RU"/>
-        </w:rPr>
-        <w:t> адресует сообщение, задавая единице передаваемых данных </w:t>
-      </w:r>
-      <w:r>
-        <w:rPr>
-          <w:b/>
-          <w:bCs/>
-          <w:lang w:eastAsia="ru-RU"/>
-        </w:rPr>
-        <w:t>(пакету) логические сетевые адреса</w:t>
-      </w:r>
-      <w:r>
-        <w:rPr>
-          <w:lang w:eastAsia="ru-RU"/>
-        </w:rPr>
-        <w:t xml:space="preserve"> узла назначения и узла источника </w:t>
-      </w:r>
-      <w:proofErr w:type="gramStart"/>
-      <w:r>
-        <w:rPr>
-          <w:lang w:eastAsia="ru-RU"/>
-        </w:rPr>
-        <w:t>( </w:t>
-      </w:r>
-      <w:r>
-        <w:rPr>
-          <w:b/>
-          <w:bCs/>
-          <w:lang w:eastAsia="ru-RU"/>
-        </w:rPr>
-        <w:t>IP</w:t>
-      </w:r>
-      <w:proofErr w:type="gramEnd"/>
-      <w:r>
-        <w:rPr>
-          <w:b/>
-          <w:bCs/>
-          <w:lang w:eastAsia="ru-RU"/>
-        </w:rPr>
-        <w:t>-адреса</w:t>
-      </w:r>
-      <w:r>
-        <w:rPr>
-          <w:lang w:eastAsia="ru-RU"/>
-        </w:rPr>
-        <w:t> ), определяет </w:t>
-      </w:r>
-      <w:r>
-        <w:rPr>
-          <w:b/>
-          <w:bCs/>
-          <w:lang w:eastAsia="ru-RU"/>
-        </w:rPr>
-        <w:t>маршрут</w:t>
-      </w:r>
-      <w:r>
-        <w:rPr>
-          <w:lang w:eastAsia="ru-RU"/>
-        </w:rPr>
-        <w:t>, по которому будет отправлен </w:t>
-      </w:r>
-      <w:r>
-        <w:rPr>
-          <w:b/>
-          <w:bCs/>
-          <w:lang w:eastAsia="ru-RU"/>
-        </w:rPr>
-        <w:t>пакет данных</w:t>
-      </w:r>
-      <w:r>
-        <w:rPr>
-          <w:lang w:eastAsia="ru-RU"/>
-        </w:rPr>
-        <w:t>, транслирует логические </w:t>
-      </w:r>
-      <w:bookmarkStart w:id="20" w:name="keyword177"/>
-      <w:bookmarkEnd w:id="20"/>
-      <w:r>
-        <w:rPr>
-          <w:i/>
-          <w:iCs/>
-          <w:lang w:eastAsia="ru-RU"/>
-        </w:rPr>
-        <w:t>сетевые адреса</w:t>
-      </w:r>
-      <w:r>
-        <w:rPr>
-          <w:lang w:eastAsia="ru-RU"/>
-        </w:rPr>
-        <w:t> в физические, а на приемной стороне – </w:t>
-      </w:r>
-      <w:bookmarkStart w:id="21" w:name="keyword178"/>
-      <w:bookmarkEnd w:id="21"/>
-      <w:r>
-        <w:rPr>
-          <w:i/>
-          <w:iCs/>
-          <w:lang w:eastAsia="ru-RU"/>
-        </w:rPr>
-        <w:t>физические адреса</w:t>
-      </w:r>
-      <w:r>
-        <w:rPr>
-          <w:lang w:eastAsia="ru-RU"/>
-        </w:rPr>
-        <w:t> в логические. Сетевые </w:t>
-      </w:r>
-      <w:bookmarkStart w:id="22" w:name="keyword179"/>
-      <w:bookmarkEnd w:id="22"/>
-      <w:r>
-        <w:rPr>
-          <w:i/>
-          <w:iCs/>
-          <w:lang w:eastAsia="ru-RU"/>
-        </w:rPr>
-        <w:t>логические адреса</w:t>
-      </w:r>
-      <w:r>
-        <w:rPr>
-          <w:lang w:eastAsia="ru-RU"/>
-        </w:rPr>
-        <w:t> принадлежат пользователям.</w:t>
-      </w:r>
-    </w:p>
-    <w:p>
-      <w:pPr>
-        <w:rPr>
-          <w:lang w:eastAsia="ru-RU"/>
-        </w:rPr>
-      </w:pPr>
-      <w:r>
-        <w:rPr>
-          <w:b/>
-          <w:bCs/>
-          <w:lang w:eastAsia="ru-RU"/>
-        </w:rPr>
-        <w:lastRenderedPageBreak/>
-        <w:t>Канальный уровень (</w:t>
-      </w:r>
-      <w:proofErr w:type="spellStart"/>
-      <w:r>
-        <w:rPr>
-          <w:b/>
-          <w:bCs/>
-          <w:lang w:eastAsia="ru-RU"/>
-        </w:rPr>
-        <w:t>Data</w:t>
-      </w:r>
-      <w:proofErr w:type="spellEnd"/>
-      <w:r>
-        <w:rPr>
-          <w:b/>
-          <w:bCs/>
-          <w:lang w:eastAsia="ru-RU"/>
-        </w:rPr>
-        <w:t xml:space="preserve"> </w:t>
-      </w:r>
-      <w:proofErr w:type="spellStart"/>
-      <w:r>
-        <w:rPr>
-          <w:b/>
-          <w:bCs/>
-          <w:lang w:eastAsia="ru-RU"/>
-        </w:rPr>
-        <w:t>Link</w:t>
-      </w:r>
-      <w:proofErr w:type="spellEnd"/>
-      <w:r>
-        <w:rPr>
-          <w:b/>
-          <w:bCs/>
-          <w:lang w:eastAsia="ru-RU"/>
-        </w:rPr>
-        <w:t>) 2</w:t>
-      </w:r>
-      <w:r>
-        <w:rPr>
-          <w:lang w:eastAsia="ru-RU"/>
-        </w:rPr>
-        <w:t> формирует из пакетов </w:t>
-      </w:r>
-      <w:r>
-        <w:rPr>
-          <w:b/>
-          <w:bCs/>
-          <w:lang w:eastAsia="ru-RU"/>
-        </w:rPr>
         <w:t>кадры</w:t>
       </w:r>
       <w:r>
         <w:rPr>
           <w:lang w:eastAsia="ru-RU"/>
         </w:rPr>
-        <w:t> данных (</w:t>
-      </w:r>
-      <w:proofErr w:type="spellStart"/>
-      <w:r>
-        <w:rPr>
-          <w:lang w:eastAsia="ru-RU"/>
-        </w:rPr>
-        <w:t>frames</w:t>
-      </w:r>
-      <w:proofErr w:type="spellEnd"/>
-      <w:r>
-        <w:rPr>
-          <w:lang w:eastAsia="ru-RU"/>
-        </w:rPr>
-        <w:t>). На этом уровне задаются </w:t>
+        <w:t> данных (frames). На этом уровне задаются </w:t>
       </w:r>
       <w:bookmarkStart w:id="23" w:name="keyword180"/>
       <w:bookmarkEnd w:id="23"/>
@@ -2191,17 +1899,7 @@
           <w:szCs w:val="18"/>
           <w:lang w:eastAsia="ru-RU"/>
         </w:rPr>
-        <w:t>Р</w:t>
-      </w:r>
-      <w:r>
-        <w:rPr>
-          <w:rFonts w:ascii="Times New Roman" w:eastAsia="Times New Roman" w:hAnsi="Times New Roman" w:cs="Times New Roman"/>
-          <w:color w:val="000000"/>
-          <w:sz w:val="18"/>
-          <w:szCs w:val="18"/>
-          <w:lang w:eastAsia="ru-RU"/>
-        </w:rPr>
-        <w:t>азличают сети с </w:t>
+        <w:t>Различают сети с </w:t>
       </w:r>
       <w:r>
         <w:rPr>
@@ -2527,41 +2225,17 @@
           <w:szCs w:val="18"/>
           <w:lang w:eastAsia="ru-RU"/>
         </w:rPr>
-        <w:t xml:space="preserve">сетях с коммутацией </w:t>
-      </w:r>
-      <w:proofErr w:type="spellStart"/>
-      <w:r>
-        <w:rPr>
-          <w:rFonts w:ascii="Times New Roman" w:eastAsia="Times New Roman" w:hAnsi="Times New Roman" w:cs="Times New Roman"/>
-          <w:i/>
-          <w:iCs/>
-          <w:color w:val="000000"/>
-          <w:sz w:val="18"/>
-          <w:szCs w:val="18"/>
-          <w:lang w:eastAsia="ru-RU"/>
-        </w:rPr>
-        <w:t>пакетов</w:t>
-      </w:r>
-      <w:r>
-        <w:rPr>
-          <w:rFonts w:ascii="Times New Roman" w:eastAsia="Times New Roman" w:hAnsi="Times New Roman" w:cs="Times New Roman"/>
-          <w:color w:val="000000"/>
-          <w:sz w:val="18"/>
-          <w:szCs w:val="18"/>
-          <w:lang w:eastAsia="ru-RU"/>
-        </w:rPr>
-        <w:t>большое</w:t>
-      </w:r>
-      <w:proofErr w:type="spellEnd"/>
-      <w:r>
-        <w:rPr>
-          <w:rFonts w:ascii="Times New Roman" w:eastAsia="Times New Roman" w:hAnsi="Times New Roman" w:cs="Times New Roman"/>
-          <w:color w:val="000000"/>
-          <w:sz w:val="18"/>
-          <w:szCs w:val="18"/>
-          <w:lang w:eastAsia="ru-RU"/>
-        </w:rPr>
-        <w:t xml:space="preserve"> сообщение предварительно разбивается на сравнительно небольшие пакеты (</w:t>
+        <w:t>сетях с коммутацией пакетов</w:t>
+      </w:r>
+      <w:r>
+        <w:rPr>
+          <w:rFonts w:ascii="Times New Roman" w:eastAsia="Times New Roman" w:hAnsi="Times New Roman" w:cs="Times New Roman"/>
+          <w:color w:val="000000"/>
+          <w:sz w:val="18"/>
+          <w:szCs w:val="18"/>
+          <w:lang w:eastAsia="ru-RU"/>
+        </w:rPr>
+        <w:t>большое сообщение предварительно разбивается на сравнительно небольшие пакеты (</w:t>
       </w:r>
       <w:bookmarkStart w:id="41" w:name="keyword20"/>
       <w:bookmarkEnd w:id="41"/>
@@ -2959,41 +2633,17 @@
           <w:szCs w:val="18"/>
           <w:lang w:eastAsia="ru-RU"/>
         </w:rPr>
-        <w:t xml:space="preserve">сетях с коммутацией </w:t>
-      </w:r>
-      <w:proofErr w:type="spellStart"/>
-      <w:r>
-        <w:rPr>
-          <w:rFonts w:ascii="Times New Roman" w:eastAsia="Times New Roman" w:hAnsi="Times New Roman" w:cs="Times New Roman"/>
-          <w:i/>
-          <w:iCs/>
-          <w:color w:val="000000"/>
-          <w:sz w:val="18"/>
-          <w:szCs w:val="18"/>
-          <w:lang w:eastAsia="ru-RU"/>
-        </w:rPr>
-        <w:t>пакетов</w:t>
-      </w:r>
-      <w:r>
-        <w:rPr>
-          <w:rFonts w:ascii="Times New Roman" w:eastAsia="Times New Roman" w:hAnsi="Times New Roman" w:cs="Times New Roman"/>
-          <w:color w:val="000000"/>
-          <w:sz w:val="18"/>
-          <w:szCs w:val="18"/>
-          <w:lang w:eastAsia="ru-RU"/>
-        </w:rPr>
-        <w:t>большое</w:t>
-      </w:r>
-      <w:proofErr w:type="spellEnd"/>
-      <w:r>
-        <w:rPr>
-          <w:rFonts w:ascii="Times New Roman" w:eastAsia="Times New Roman" w:hAnsi="Times New Roman" w:cs="Times New Roman"/>
-          <w:color w:val="000000"/>
-          <w:sz w:val="18"/>
-          <w:szCs w:val="18"/>
-          <w:lang w:eastAsia="ru-RU"/>
-        </w:rPr>
-        <w:t xml:space="preserve"> сообщение предварительно разбивается на сравнительно небольшие пакеты (</w:t>
+        <w:t>сетях с коммутацией пакетов</w:t>
+      </w:r>
+      <w:r>
+        <w:rPr>
+          <w:rFonts w:ascii="Times New Roman" w:eastAsia="Times New Roman" w:hAnsi="Times New Roman" w:cs="Times New Roman"/>
+          <w:color w:val="000000"/>
+          <w:sz w:val="18"/>
+          <w:szCs w:val="18"/>
+          <w:lang w:eastAsia="ru-RU"/>
+        </w:rPr>
+        <w:t>большое сообщение предварительно разбивается на сравнительно небольшие пакеты (</w:t>
       </w:r>
       <w:r>
         <w:rPr>
@@ -3060,6 +2710,280 @@
           <w:lang w:eastAsia="ru-RU"/>
         </w:rPr>
       </w:pPr>
+      <w:r>
+        <w:rPr>
+          <w:rFonts w:ascii="lucida grande" w:eastAsia="Times New Roman" w:hAnsi="lucida grande" w:cs="lucida grande"/>
+          <w:color w:val="000000"/>
+          <w:sz w:val="18"/>
+          <w:szCs w:val="18"/>
+          <w:lang w:eastAsia="ru-RU"/>
+        </w:rPr>
+        <w:t>Согласно одной из классификаций </w:t>
+      </w:r>
+      <w:bookmarkStart w:id="45" w:name="keyword53"/>
+      <w:bookmarkEnd w:id="45"/>
+      <w:r>
+        <w:rPr>
+          <w:rFonts w:ascii="lucida grande" w:eastAsia="Times New Roman" w:hAnsi="lucida grande" w:cs="lucida grande"/>
+          <w:i/>
+          <w:iCs/>
+          <w:color w:val="000000"/>
+          <w:sz w:val="18"/>
+          <w:szCs w:val="18"/>
+          <w:lang w:eastAsia="ru-RU"/>
+        </w:rPr>
+        <w:t>сети передачи данных</w:t>
+      </w:r>
+      <w:r>
+        <w:rPr>
+          <w:rFonts w:ascii="lucida grande" w:eastAsia="Times New Roman" w:hAnsi="lucida grande" w:cs="lucida grande"/>
+          <w:color w:val="000000"/>
+          <w:sz w:val="18"/>
+          <w:szCs w:val="18"/>
+          <w:lang w:eastAsia="ru-RU"/>
+        </w:rPr>
+        <w:t> подразделяются на </w:t>
+      </w:r>
+      <w:r>
+        <w:rPr>
+          <w:rFonts w:ascii="lucida grande" w:eastAsia="Times New Roman" w:hAnsi="lucida grande" w:cs="lucida grande"/>
+          <w:b/>
+          <w:bCs/>
+          <w:color w:val="000000"/>
+          <w:sz w:val="18"/>
+          <w:szCs w:val="18"/>
+          <w:lang w:eastAsia="ru-RU"/>
+        </w:rPr>
+        <w:t>локальные</w:t>
+      </w:r>
+      <w:r>
+        <w:rPr>
+          <w:rFonts w:ascii="lucida grande" w:eastAsia="Times New Roman" w:hAnsi="lucida grande" w:cs="lucida grande"/>
+          <w:color w:val="000000"/>
+          <w:sz w:val="18"/>
+          <w:szCs w:val="18"/>
+          <w:lang w:eastAsia="ru-RU"/>
+        </w:rPr>
+        <w:t> и </w:t>
+      </w:r>
+      <w:r>
+        <w:rPr>
+          <w:rFonts w:ascii="lucida grande" w:eastAsia="Times New Roman" w:hAnsi="lucida grande" w:cs="lucida grande"/>
+          <w:b/>
+          <w:bCs/>
+          <w:color w:val="000000"/>
+          <w:sz w:val="18"/>
+          <w:szCs w:val="18"/>
+          <w:lang w:eastAsia="ru-RU"/>
+        </w:rPr>
+        <w:t>глобальные</w:t>
+      </w:r>
+      <w:bookmarkStart w:id="46" w:name="keyword54"/>
+      <w:bookmarkEnd w:id="46"/>
+      <w:r>
+        <w:rPr>
+          <w:rFonts w:ascii="lucida grande" w:eastAsia="Times New Roman" w:hAnsi="lucida grande" w:cs="lucida grande"/>
+          <w:color w:val="000000"/>
+          <w:sz w:val="18"/>
+          <w:szCs w:val="18"/>
+          <w:lang w:eastAsia="ru-RU"/>
+        </w:rPr>
+        <w:t xml:space="preserve">. </w:t>
+      </w:r>
+      <w:r>
+        <w:rPr>
+          <w:rFonts w:ascii="lucida grande" w:eastAsia="Times New Roman" w:hAnsi="lucida grande" w:cs="lucida grande"/>
+          <w:i/>
+          <w:iCs/>
+          <w:color w:val="000000"/>
+          <w:sz w:val="18"/>
+          <w:szCs w:val="18"/>
+          <w:lang w:eastAsia="ru-RU"/>
+        </w:rPr>
+        <w:t>Сеть</w:t>
+      </w:r>
+      <w:r>
+        <w:rPr>
+          <w:rFonts w:ascii="lucida grande" w:eastAsia="Times New Roman" w:hAnsi="lucida grande" w:cs="lucida grande"/>
+          <w:i/>
+          <w:iCs/>
+          <w:color w:val="000000"/>
+          <w:sz w:val="18"/>
+          <w:szCs w:val="18"/>
+          <w:lang w:eastAsia="ru-RU"/>
+        </w:rPr>
+        <w:t xml:space="preserve"> </w:t>
+      </w:r>
+      <w:r>
+        <w:rPr>
+          <w:rFonts w:ascii="lucida grande" w:eastAsia="Times New Roman" w:hAnsi="lucida grande" w:cs="lucida grande"/>
+          <w:color w:val="000000"/>
+          <w:sz w:val="18"/>
+          <w:szCs w:val="18"/>
+          <w:lang w:eastAsia="ru-RU"/>
+        </w:rPr>
+        <w:t>может размещаться на ограниченном пространстве, например, в отдельном здании, в аудитории. При этом она называется </w:t>
+      </w:r>
+      <w:bookmarkStart w:id="47" w:name="keyword55"/>
+      <w:bookmarkEnd w:id="47"/>
+      <w:r>
+        <w:rPr>
+          <w:rFonts w:ascii="lucida grande" w:eastAsia="Times New Roman" w:hAnsi="lucida grande" w:cs="lucida grande"/>
+          <w:i/>
+          <w:iCs/>
+          <w:color w:val="000000"/>
+          <w:sz w:val="18"/>
+          <w:szCs w:val="18"/>
+          <w:lang w:eastAsia="ru-RU"/>
+        </w:rPr>
+        <w:t>локальной вычислительной сетью</w:t>
+      </w:r>
+      <w:r>
+        <w:rPr>
+          <w:rFonts w:ascii="lucida grande" w:eastAsia="Times New Roman" w:hAnsi="lucida grande" w:cs="lucida grande"/>
+          <w:color w:val="000000"/>
+          <w:sz w:val="18"/>
+          <w:szCs w:val="18"/>
+          <w:lang w:eastAsia="ru-RU"/>
+        </w:rPr>
+        <w:t> – </w:t>
+      </w:r>
+      <w:r>
+        <w:rPr>
+          <w:rFonts w:ascii="lucida grande" w:eastAsia="Times New Roman" w:hAnsi="lucida grande" w:cs="lucida grande"/>
+          <w:b/>
+          <w:bCs/>
+          <w:color w:val="000000"/>
+          <w:sz w:val="18"/>
+          <w:szCs w:val="18"/>
+          <w:lang w:eastAsia="ru-RU"/>
+        </w:rPr>
+        <w:t>ЛВС</w:t>
+      </w:r>
+      <w:r>
+        <w:rPr>
+          <w:rFonts w:ascii="lucida grande" w:eastAsia="Times New Roman" w:hAnsi="lucida grande" w:cs="lucida grande"/>
+          <w:color w:val="000000"/>
+          <w:sz w:val="18"/>
+          <w:szCs w:val="18"/>
+          <w:lang w:eastAsia="ru-RU"/>
+        </w:rPr>
+        <w:t> (</w:t>
+      </w:r>
+      <w:bookmarkStart w:id="48" w:name="keyword56"/>
+      <w:bookmarkEnd w:id="48"/>
+      <w:r>
+        <w:rPr>
+          <w:rFonts w:ascii="lucida grande" w:eastAsia="Times New Roman" w:hAnsi="lucida grande" w:cs="lucida grande"/>
+          <w:i/>
+          <w:iCs/>
+          <w:color w:val="000000"/>
+          <w:sz w:val="18"/>
+          <w:szCs w:val="18"/>
+          <w:lang w:eastAsia="ru-RU"/>
+        </w:rPr>
+        <w:t>Local</w:t>
+      </w:r>
+      <w:r>
+        <w:rPr>
+          <w:rFonts w:ascii="lucida grande" w:eastAsia="Times New Roman" w:hAnsi="lucida grande" w:cs="lucida grande"/>
+          <w:color w:val="000000"/>
+          <w:sz w:val="18"/>
+          <w:szCs w:val="18"/>
+          <w:lang w:eastAsia="ru-RU"/>
+        </w:rPr>
+        <w:t> </w:t>
+      </w:r>
+      <w:bookmarkStart w:id="49" w:name="keyword57"/>
+      <w:bookmarkEnd w:id="49"/>
+      <w:r>
+        <w:rPr>
+          <w:rFonts w:ascii="lucida grande" w:eastAsia="Times New Roman" w:hAnsi="lucida grande" w:cs="lucida grande"/>
+          <w:i/>
+          <w:iCs/>
+          <w:color w:val="000000"/>
+          <w:sz w:val="18"/>
+          <w:szCs w:val="18"/>
+          <w:lang w:eastAsia="ru-RU"/>
+        </w:rPr>
+        <w:t>Area</w:t>
+      </w:r>
+      <w:r>
+        <w:rPr>
+          <w:rFonts w:ascii="lucida grande" w:eastAsia="Times New Roman" w:hAnsi="lucida grande" w:cs="lucida grande"/>
+          <w:color w:val="000000"/>
+          <w:sz w:val="18"/>
+          <w:szCs w:val="18"/>
+          <w:lang w:eastAsia="ru-RU"/>
+        </w:rPr>
+        <w:t> </w:t>
+      </w:r>
+      <w:bookmarkStart w:id="50" w:name="keyword58"/>
+      <w:bookmarkEnd w:id="50"/>
+      <w:r>
+        <w:rPr>
+          <w:rFonts w:ascii="lucida grande" w:eastAsia="Times New Roman" w:hAnsi="lucida grande" w:cs="lucida grande"/>
+          <w:i/>
+          <w:iCs/>
+          <w:color w:val="000000"/>
+          <w:sz w:val="18"/>
+          <w:szCs w:val="18"/>
+          <w:lang w:eastAsia="ru-RU"/>
+        </w:rPr>
+        <w:t>Network</w:t>
+      </w:r>
+      <w:r>
+        <w:rPr>
+          <w:rFonts w:ascii="lucida grande" w:eastAsia="Times New Roman" w:hAnsi="lucida grande" w:cs="lucida grande"/>
+          <w:color w:val="000000"/>
+          <w:sz w:val="18"/>
+          <w:szCs w:val="18"/>
+          <w:lang w:eastAsia="ru-RU"/>
+        </w:rPr>
+        <w:t> – </w:t>
+      </w:r>
+      <w:r>
+        <w:rPr>
+          <w:rFonts w:ascii="lucida grande" w:eastAsia="Times New Roman" w:hAnsi="lucida grande" w:cs="lucida grande"/>
+          <w:b/>
+          <w:bCs/>
+          <w:color w:val="000000"/>
+          <w:sz w:val="18"/>
+          <w:szCs w:val="18"/>
+          <w:lang w:eastAsia="ru-RU"/>
+        </w:rPr>
+        <w:t>LAN</w:t>
+      </w:r>
+      <w:r>
+        <w:rPr>
+          <w:rFonts w:ascii="lucida grande" w:eastAsia="Times New Roman" w:hAnsi="lucida grande" w:cs="lucida grande"/>
+          <w:color w:val="000000"/>
+          <w:sz w:val="18"/>
+          <w:szCs w:val="18"/>
+          <w:lang w:eastAsia="ru-RU"/>
+        </w:rPr>
+        <w:t> ).</w:t>
+      </w:r>
+      <w:r>
+        <w:rPr>
+          <w:rFonts w:ascii="lucida grande" w:eastAsia="Times New Roman" w:hAnsi="lucida grande" w:cs="lucida grande"/>
+          <w:color w:val="000000"/>
+          <w:sz w:val="18"/>
+          <w:szCs w:val="18"/>
+          <w:lang w:eastAsia="ru-RU"/>
+        </w:rPr>
+        <w:t xml:space="preserve"> </w:t>
+      </w:r>
+      <w:r>
+        <w:rPr>
+          <w:rFonts w:ascii="lucida grande" w:eastAsia="Times New Roman" w:hAnsi="lucida grande" w:cs="lucida grande"/>
+          <w:color w:val="000000"/>
+          <w:sz w:val="18"/>
+          <w:szCs w:val="18"/>
+          <w:lang w:eastAsia="ru-RU"/>
+        </w:rPr>
+        <w:t>Глабольные сети могут быть размещены на достаточно большом расстоянии</w:t>
+      </w:r>
     </w:p>
     <w:p>
       <w:pPr>
@@ -3088,8 +3012,8 @@
         </w:rPr>
         <w:t>Каковы основные функции Уровня 1 модели </w:t>
       </w:r>
-      <w:bookmarkStart w:id="45" w:name="keyword282"/>
-      <w:bookmarkEnd w:id="45"/>
+      <w:bookmarkStart w:id="51" w:name="keyword282"/>
+      <w:bookmarkEnd w:id="51"/>
       <w:r>
         <w:rPr>
           <w:rFonts w:ascii="Times New Roman" w:eastAsia="Times New Roman" w:hAnsi="Times New Roman" w:cs="Times New Roman"/>
@@ -3128,27 +3052,7 @@
           <w:bCs/>
           <w:lang w:eastAsia="ru-RU"/>
         </w:rPr>
-        <w:t>Физический уровень (</w:t>
-      </w:r>
-      <w:proofErr w:type="spellStart"/>
-      <w:r>
-        <w:rPr>
-          <w:rFonts w:ascii="Times New Roman" w:hAnsi="Times New Roman" w:cs="Times New Roman"/>
-          <w:b/>
-          <w:bCs/>
-          <w:lang w:eastAsia="ru-RU"/>
-        </w:rPr>
-        <w:t>Physical</w:t>
-      </w:r>
-      <w:proofErr w:type="spellEnd"/>
-      <w:r>
-        <w:rPr>
-          <w:rFonts w:ascii="Times New Roman" w:hAnsi="Times New Roman" w:cs="Times New Roman"/>
-          <w:b/>
-          <w:bCs/>
-          <w:lang w:eastAsia="ru-RU"/>
-        </w:rPr>
-        <w:t>) 1</w:t>
+        <w:t>Физический уровень (Physical) 1</w:t>
       </w:r>
       <w:r>
         <w:rPr>
@@ -3157,8 +3061,8 @@
         </w:rPr>
         <w:t> осуществляет передачу потока битов по соответствующей физической среде (электрический или оптический </w:t>
       </w:r>
-      <w:bookmarkStart w:id="46" w:name="keyword186"/>
-      <w:bookmarkEnd w:id="46"/>
+      <w:bookmarkStart w:id="52" w:name="keyword186"/>
+      <w:bookmarkEnd w:id="52"/>
       <w:r>
         <w:rPr>
           <w:rFonts w:ascii="Times New Roman" w:hAnsi="Times New Roman" w:cs="Times New Roman"/>
@@ -3175,8 +3079,8 @@
         </w:rPr>
         <w:t>, </w:t>
       </w:r>
-      <w:bookmarkStart w:id="47" w:name="keyword187"/>
-      <w:bookmarkEnd w:id="47"/>
+      <w:bookmarkStart w:id="53" w:name="keyword187"/>
+      <w:bookmarkEnd w:id="53"/>
       <w:r>
         <w:rPr>
           <w:rFonts w:ascii="Times New Roman" w:hAnsi="Times New Roman" w:cs="Times New Roman"/>
@@ -3193,8 +3097,8 @@
         </w:rPr>
         <w:t>) через соответствующий </w:t>
       </w:r>
-      <w:bookmarkStart w:id="48" w:name="keyword188"/>
-      <w:bookmarkEnd w:id="48"/>
+      <w:bookmarkStart w:id="54" w:name="keyword188"/>
+      <w:bookmarkEnd w:id="54"/>
       <w:r>
         <w:rPr>
           <w:rFonts w:ascii="Times New Roman" w:hAnsi="Times New Roman" w:cs="Times New Roman"/>
@@ -3211,8 +3115,8 @@
         </w:rPr>
         <w:t>. На этом уровне производится </w:t>
       </w:r>
-      <w:bookmarkStart w:id="49" w:name="keyword189"/>
-      <w:bookmarkEnd w:id="49"/>
+      <w:bookmarkStart w:id="55" w:name="keyword189"/>
+      <w:bookmarkEnd w:id="55"/>
       <w:r>
         <w:rPr>
           <w:rFonts w:ascii="Times New Roman" w:hAnsi="Times New Roman" w:cs="Times New Roman"/>
@@ -3270,8 +3174,8 @@
         </w:rPr>
         <w:t>Каковы основные функции Уровня 2 модели </w:t>
       </w:r>
-      <w:bookmarkStart w:id="50" w:name="keyword283"/>
-      <w:bookmarkEnd w:id="50"/>
+      <w:bookmarkStart w:id="56" w:name="keyword283"/>
+      <w:bookmarkEnd w:id="56"/>
       <w:r>
         <w:rPr>
           <w:rFonts w:ascii="Times New Roman" w:eastAsia="Times New Roman" w:hAnsi="Times New Roman" w:cs="Times New Roman"/>
@@ -3315,9 +3219,15 @@
           <w:bCs/>
           <w:lang w:eastAsia="ru-RU"/>
         </w:rPr>
-        <w:t>Канальный уровень (</w:t>
-      </w:r>
-      <w:proofErr w:type="spellStart"/>
+        <w:t>Канальный уровень (Data Link) 2</w:t>
+      </w:r>
+      <w:r>
+        <w:rPr>
+          <w:rFonts w:ascii="Times New Roman" w:hAnsi="Times New Roman" w:cs="Times New Roman"/>
+          <w:lang w:eastAsia="ru-RU"/>
+        </w:rPr>
+        <w:t> формирует из пакетов </w:t>
+      </w:r>
       <w:r>
         <w:rPr>
           <w:rFonts w:ascii="Times New Roman" w:hAnsi="Times New Roman" w:cs="Times New Roman"/>
@@ -3325,52 +3235,6 @@
           <w:bCs/>
           <w:lang w:eastAsia="ru-RU"/>
         </w:rPr>
-        <w:t>Data</w:t>
-      </w:r>
-      <w:proofErr w:type="spellEnd"/>
-      <w:r>
-        <w:rPr>
-          <w:rFonts w:ascii="Times New Roman" w:hAnsi="Times New Roman" w:cs="Times New Roman"/>
-          <w:b/>
-          <w:bCs/>
-          <w:lang w:eastAsia="ru-RU"/>
-        </w:rPr>
-        <w:t xml:space="preserve"> </w:t>
-      </w:r>
-      <w:proofErr w:type="spellStart"/>
-      <w:r>
-        <w:rPr>
-          <w:rFonts w:ascii="Times New Roman" w:hAnsi="Times New Roman" w:cs="Times New Roman"/>
-          <w:b/>
-          <w:bCs/>
-          <w:lang w:eastAsia="ru-RU"/>
-        </w:rPr>
-        <w:t>Link</w:t>
-      </w:r>
-      <w:proofErr w:type="spellEnd"/>
-      <w:r>
-        <w:rPr>
-          <w:rFonts w:ascii="Times New Roman" w:hAnsi="Times New Roman" w:cs="Times New Roman"/>
-          <w:b/>
-          <w:bCs/>
-          <w:lang w:eastAsia="ru-RU"/>
-        </w:rPr>
-        <w:t>) 2</w:t>
-      </w:r>
-      <w:r>
-        <w:rPr>
-          <w:rFonts w:ascii="Times New Roman" w:hAnsi="Times New Roman" w:cs="Times New Roman"/>
-          <w:lang w:eastAsia="ru-RU"/>
-        </w:rPr>
-        <w:t> формирует из пакетов </w:t>
-      </w:r>
-      <w:r>
-        <w:rPr>
-          <w:rFonts w:ascii="Times New Roman" w:hAnsi="Times New Roman" w:cs="Times New Roman"/>
-          <w:b/>
-          <w:bCs/>
-          <w:lang w:eastAsia="ru-RU"/>
-        </w:rPr>
         <w:t>кадры</w:t>
       </w:r>
       <w:r>
@@ -3378,23 +3242,7 @@
           <w:rFonts w:ascii="Times New Roman" w:hAnsi="Times New Roman" w:cs="Times New Roman"/>
           <w:lang w:eastAsia="ru-RU"/>
         </w:rPr>
-        <w:t> данных (</w:t>
-      </w:r>
-      <w:proofErr w:type="spellStart"/>
-      <w:r>
-        <w:rPr>
-          <w:rFonts w:ascii="Times New Roman" w:hAnsi="Times New Roman" w:cs="Times New Roman"/>
-          <w:lang w:eastAsia="ru-RU"/>
-        </w:rPr>
-        <w:t>frames</w:t>
-      </w:r>
-      <w:proofErr w:type="spellEnd"/>
-      <w:r>
-        <w:rPr>
-          <w:rFonts w:ascii="Times New Roman" w:hAnsi="Times New Roman" w:cs="Times New Roman"/>
-          <w:lang w:eastAsia="ru-RU"/>
-        </w:rPr>
-        <w:t>). На этом уровне задаются </w:t>
+        <w:t> данных (frames). На этом уровне задаются </w:t>
       </w:r>
       <w:r>
         <w:rPr>
@@ -3550,8 +3398,8 @@
         </w:rPr>
         <w:t>Каковы основные функции Уровня 3 модели </w:t>
       </w:r>
-      <w:bookmarkStart w:id="51" w:name="keyword284"/>
-      <w:bookmarkEnd w:id="51"/>
+      <w:bookmarkStart w:id="57" w:name="keyword284"/>
+      <w:bookmarkEnd w:id="57"/>
       <w:r>
         <w:rPr>
           <w:rFonts w:ascii="Times New Roman" w:eastAsia="Times New Roman" w:hAnsi="Times New Roman" w:cs="Times New Roman"/>
@@ -3590,9 +3438,15 @@
           <w:bCs/>
           <w:lang w:eastAsia="ru-RU"/>
         </w:rPr>
-        <w:t>Сетевой уровень (</w:t>
-      </w:r>
-      <w:proofErr w:type="spellStart"/>
+        <w:t>Сетевой уровень (Network Layer) 3</w:t>
+      </w:r>
+      <w:r>
+        <w:rPr>
+          <w:rFonts w:ascii="Times New Roman" w:hAnsi="Times New Roman" w:cs="Times New Roman"/>
+          <w:lang w:eastAsia="ru-RU"/>
+        </w:rPr>
+        <w:t> адресует сообщение, задавая единице передаваемых данных </w:t>
+      </w:r>
       <w:r>
         <w:rPr>
           <w:rFonts w:ascii="Times New Roman" w:hAnsi="Times New Roman" w:cs="Times New Roman"/>
@@ -3600,9 +3454,15 @@
           <w:bCs/>
           <w:lang w:eastAsia="ru-RU"/>
         </w:rPr>
-        <w:t>Network</w:t>
-      </w:r>
-      <w:proofErr w:type="spellEnd"/>
+        <w:t>(пакету) логические сетевые адреса</w:t>
+      </w:r>
+      <w:r>
+        <w:rPr>
+          <w:rFonts w:ascii="Times New Roman" w:hAnsi="Times New Roman" w:cs="Times New Roman"/>
+          <w:lang w:eastAsia="ru-RU"/>
+        </w:rPr>
+        <w:t> узла назначения и узла источника ( </w:t>
+      </w:r>
       <w:r>
         <w:rPr>
           <w:rFonts w:ascii="Times New Roman" w:hAnsi="Times New Roman" w:cs="Times New Roman"/>
@@ -3610,77 +3470,7 @@
           <w:bCs/>
           <w:lang w:eastAsia="ru-RU"/>
         </w:rPr>
-        <w:t xml:space="preserve"> </w:t>
-      </w:r>
-      <w:proofErr w:type="spellStart"/>
-      <w:r>
-        <w:rPr>
-          <w:rFonts w:ascii="Times New Roman" w:hAnsi="Times New Roman" w:cs="Times New Roman"/>
-          <w:b/>
-          <w:bCs/>
-          <w:lang w:eastAsia="ru-RU"/>
-        </w:rPr>
-        <w:t>Layer</w:t>
-      </w:r>
-      <w:proofErr w:type="spellEnd"/>
-      <w:r>
-        <w:rPr>
-          <w:rFonts w:ascii="Times New Roman" w:hAnsi="Times New Roman" w:cs="Times New Roman"/>
-          <w:b/>
-          <w:bCs/>
-          <w:lang w:eastAsia="ru-RU"/>
-        </w:rPr>
-        <w:t>) 3</w:t>
-      </w:r>
-      <w:r>
-        <w:rPr>
-          <w:rFonts w:ascii="Times New Roman" w:hAnsi="Times New Roman" w:cs="Times New Roman"/>
-          <w:lang w:eastAsia="ru-RU"/>
-        </w:rPr>
-        <w:t> адресует сообщение, задавая единице передаваемых данных </w:t>
-      </w:r>
-      <w:r>
-        <w:rPr>
-          <w:rFonts w:ascii="Times New Roman" w:hAnsi="Times New Roman" w:cs="Times New Roman"/>
-          <w:b/>
-          <w:bCs/>
-          <w:lang w:eastAsia="ru-RU"/>
-        </w:rPr>
-        <w:t>(пакету) логические сетевые адреса</w:t>
-      </w:r>
-      <w:r>
-        <w:rPr>
-          <w:rFonts w:ascii="Times New Roman" w:hAnsi="Times New Roman" w:cs="Times New Roman"/>
-          <w:lang w:eastAsia="ru-RU"/>
-        </w:rPr>
-        <w:t xml:space="preserve"> узла назначения и узла источника </w:t>
-      </w:r>
-      <w:proofErr w:type="gramStart"/>
-      <w:r>
-        <w:rPr>
-          <w:rFonts w:ascii="Times New Roman" w:hAnsi="Times New Roman" w:cs="Times New Roman"/>
-          <w:lang w:eastAsia="ru-RU"/>
-        </w:rPr>
-        <w:t>( </w:t>
-      </w:r>
-      <w:r>
-        <w:rPr>
-          <w:rFonts w:ascii="Times New Roman" w:hAnsi="Times New Roman" w:cs="Times New Roman"/>
-          <w:b/>
-          <w:bCs/>
-          <w:lang w:eastAsia="ru-RU"/>
-        </w:rPr>
-        <w:t>IP</w:t>
-      </w:r>
-      <w:proofErr w:type="gramEnd"/>
-      <w:r>
-        <w:rPr>
-          <w:rFonts w:ascii="Times New Roman" w:hAnsi="Times New Roman" w:cs="Times New Roman"/>
-          <w:b/>
-          <w:bCs/>
-          <w:lang w:eastAsia="ru-RU"/>
-        </w:rPr>
-        <w:t>-адреса</w:t>
+        <w:t>IP-адреса</w:t>
       </w:r>
       <w:r>
         <w:rPr>
@@ -3811,8 +3601,8 @@
         </w:rPr>
         <w:t>Каковы основные функции Уровня 4 модели </w:t>
       </w:r>
-      <w:bookmarkStart w:id="52" w:name="keyword285"/>
-      <w:bookmarkEnd w:id="52"/>
+      <w:bookmarkStart w:id="58" w:name="keyword285"/>
+      <w:bookmarkEnd w:id="58"/>
       <w:r>
         <w:rPr>
           <w:rFonts w:ascii="Times New Roman" w:eastAsia="Times New Roman" w:hAnsi="Times New Roman" w:cs="Times New Roman"/>
@@ -3851,9 +3641,15 @@
           <w:bCs/>
           <w:lang w:eastAsia="ru-RU"/>
         </w:rPr>
-        <w:t>Транспортный уровень (</w:t>
-      </w:r>
-      <w:proofErr w:type="spellStart"/>
+        <w:t>Транспортный уровень (Transport Layer) 4</w:t>
+      </w:r>
+      <w:r>
+        <w:rPr>
+          <w:rFonts w:ascii="Times New Roman" w:hAnsi="Times New Roman" w:cs="Times New Roman"/>
+          <w:lang w:eastAsia="ru-RU"/>
+        </w:rPr>
+        <w:t> делит большое сообщение узла источника информации на части, при этом добавляет заголовок и формирует </w:t>
+      </w:r>
       <w:r>
         <w:rPr>
           <w:rFonts w:ascii="Times New Roman" w:hAnsi="Times New Roman" w:cs="Times New Roman"/>
@@ -3861,9 +3657,31 @@
           <w:bCs/>
           <w:lang w:eastAsia="ru-RU"/>
         </w:rPr>
-        <w:t>Transport</w:t>
-      </w:r>
-      <w:proofErr w:type="spellEnd"/>
+        <w:t>сегменты</w:t>
+      </w:r>
+      <w:r>
+        <w:rPr>
+          <w:rFonts w:ascii="Times New Roman" w:hAnsi="Times New Roman" w:cs="Times New Roman"/>
+          <w:lang w:eastAsia="ru-RU"/>
+        </w:rPr>
+        <w:t> определенного объема, а короткие сообщения может объединять в один сегмент. В узле назначения происходит </w:t>
+      </w:r>
+      <w:r>
+        <w:rPr>
+          <w:rFonts w:ascii="Times New Roman" w:hAnsi="Times New Roman" w:cs="Times New Roman"/>
+          <w:i/>
+          <w:iCs/>
+          <w:lang w:eastAsia="ru-RU"/>
+        </w:rPr>
+        <w:t>обратный</w:t>
+      </w:r>
+      <w:r>
+        <w:rPr>
+          <w:rFonts w:ascii="Times New Roman" w:hAnsi="Times New Roman" w:cs="Times New Roman"/>
+          <w:lang w:eastAsia="ru-RU"/>
+        </w:rPr>
+        <w:t> процесс. В заголовке сегмента задаются </w:t>
+      </w:r>
       <w:r>
         <w:rPr>
           <w:rFonts w:ascii="Times New Roman" w:hAnsi="Times New Roman" w:cs="Times New Roman"/>
@@ -3871,9 +3689,47 @@
           <w:bCs/>
           <w:lang w:eastAsia="ru-RU"/>
         </w:rPr>
-        <w:t xml:space="preserve"> </w:t>
-      </w:r>
-      <w:proofErr w:type="spellStart"/>
+        <w:t>номера порта</w:t>
+      </w:r>
+      <w:r>
+        <w:rPr>
+          <w:rFonts w:ascii="Times New Roman" w:hAnsi="Times New Roman" w:cs="Times New Roman"/>
+          <w:lang w:eastAsia="ru-RU"/>
+        </w:rPr>
+        <w:t> источника и назначения, которые адресуют службы верхнего прикладного уровня для обработки данного сегмента. Кроме того, </w:t>
+      </w:r>
+      <w:r>
+        <w:rPr>
+          <w:rFonts w:ascii="Times New Roman" w:hAnsi="Times New Roman" w:cs="Times New Roman"/>
+          <w:i/>
+          <w:iCs/>
+          <w:lang w:eastAsia="ru-RU"/>
+        </w:rPr>
+        <w:t>транспортный уровень</w:t>
+      </w:r>
+      <w:r>
+        <w:rPr>
+          <w:rFonts w:ascii="Times New Roman" w:hAnsi="Times New Roman" w:cs="Times New Roman"/>
+          <w:lang w:eastAsia="ru-RU"/>
+        </w:rPr>
+        <w:t> обеспечивает надежную доставку пакетов. При обнаружении потерь и ошибок на этом уровне формируется </w:t>
+      </w:r>
+      <w:r>
+        <w:rPr>
+          <w:rFonts w:ascii="Times New Roman" w:hAnsi="Times New Roman" w:cs="Times New Roman"/>
+          <w:i/>
+          <w:iCs/>
+          <w:lang w:eastAsia="ru-RU"/>
+        </w:rPr>
+        <w:t>запрос</w:t>
+      </w:r>
+      <w:r>
+        <w:rPr>
+          <w:rFonts w:ascii="Times New Roman" w:hAnsi="Times New Roman" w:cs="Times New Roman"/>
+          <w:lang w:eastAsia="ru-RU"/>
+        </w:rPr>
+        <w:t> повторной передачи, при этом используется протокол </w:t>
+      </w:r>
       <w:r>
         <w:rPr>
           <w:rFonts w:ascii="Times New Roman" w:hAnsi="Times New Roman" w:cs="Times New Roman"/>
@@ -3881,9 +3737,79 @@
           <w:bCs/>
           <w:lang w:eastAsia="ru-RU"/>
         </w:rPr>
-        <w:t>Layer</w:t>
-      </w:r>
-      <w:proofErr w:type="spellEnd"/>
+        <w:t>TCP</w:t>
+      </w:r>
+      <w:r>
+        <w:rPr>
+          <w:rFonts w:ascii="Times New Roman" w:hAnsi="Times New Roman" w:cs="Times New Roman"/>
+          <w:lang w:eastAsia="ru-RU"/>
+        </w:rPr>
+        <w:t>. Когда необходимость проверки правильности доставленного сообщения отсутствует, то используется более простой и быстрый протокол </w:t>
+      </w:r>
+      <w:r>
+        <w:rPr>
+          <w:rFonts w:ascii="Times New Roman" w:hAnsi="Times New Roman" w:cs="Times New Roman"/>
+          <w:i/>
+          <w:iCs/>
+          <w:lang w:eastAsia="ru-RU"/>
+        </w:rPr>
+        <w:t>дейтаграмм</w:t>
+      </w:r>
+      <w:r>
+        <w:rPr>
+          <w:rFonts w:ascii="Times New Roman" w:hAnsi="Times New Roman" w:cs="Times New Roman"/>
+          <w:lang w:eastAsia="ru-RU"/>
+        </w:rPr>
+        <w:t>пользователя (</w:t>
+      </w:r>
+      <w:r>
+        <w:rPr>
+          <w:rFonts w:ascii="Times New Roman" w:hAnsi="Times New Roman" w:cs="Times New Roman"/>
+          <w:i/>
+          <w:iCs/>
+          <w:lang w:eastAsia="ru-RU"/>
+        </w:rPr>
+        <w:t>User</w:t>
+      </w:r>
+      <w:r>
+        <w:rPr>
+          <w:rFonts w:ascii="Times New Roman" w:hAnsi="Times New Roman" w:cs="Times New Roman"/>
+          <w:lang w:eastAsia="ru-RU"/>
+        </w:rPr>
+        <w:t> </w:t>
+      </w:r>
+      <w:r>
+        <w:rPr>
+          <w:rFonts w:ascii="Times New Roman" w:hAnsi="Times New Roman" w:cs="Times New Roman"/>
+          <w:i/>
+          <w:iCs/>
+          <w:lang w:eastAsia="ru-RU"/>
+        </w:rPr>
+        <w:t>Datagram</w:t>
+      </w:r>
+      <w:r>
+        <w:rPr>
+          <w:rFonts w:ascii="Times New Roman" w:hAnsi="Times New Roman" w:cs="Times New Roman"/>
+          <w:lang w:eastAsia="ru-RU"/>
+        </w:rPr>
+        <w:t> </w:t>
+      </w:r>
+      <w:r>
+        <w:rPr>
+          <w:rFonts w:ascii="Times New Roman" w:hAnsi="Times New Roman" w:cs="Times New Roman"/>
+          <w:i/>
+          <w:iCs/>
+          <w:lang w:eastAsia="ru-RU"/>
+        </w:rPr>
+        <w:t>Protocol</w:t>
+      </w:r>
+      <w:r>
+        <w:rPr>
+          <w:rFonts w:ascii="Times New Roman" w:hAnsi="Times New Roman" w:cs="Times New Roman"/>
+          <w:lang w:eastAsia="ru-RU"/>
+        </w:rPr>
+        <w:t> – </w:t>
+      </w:r>
       <w:r>
         <w:rPr>
           <w:rFonts w:ascii="Times New Roman" w:hAnsi="Times New Roman" w:cs="Times New Roman"/>
@@ -3891,201 +3817,8 @@
           <w:bCs/>
           <w:lang w:eastAsia="ru-RU"/>
         </w:rPr>
-        <w:t>) 4</w:t>
-      </w:r>
-      <w:r>
-        <w:rPr>
-          <w:rFonts w:ascii="Times New Roman" w:hAnsi="Times New Roman" w:cs="Times New Roman"/>
-          <w:lang w:eastAsia="ru-RU"/>
-        </w:rPr>
-        <w:t> делит большое сообщение узла источника информации на части, при этом добавляет заголовок и формирует </w:t>
-      </w:r>
-      <w:r>
-        <w:rPr>
-          <w:rFonts w:ascii="Times New Roman" w:hAnsi="Times New Roman" w:cs="Times New Roman"/>
-          <w:b/>
-          <w:bCs/>
-          <w:lang w:eastAsia="ru-RU"/>
-        </w:rPr>
-        <w:t>сегменты</w:t>
-      </w:r>
-      <w:r>
-        <w:rPr>
-          <w:rFonts w:ascii="Times New Roman" w:hAnsi="Times New Roman" w:cs="Times New Roman"/>
-          <w:lang w:eastAsia="ru-RU"/>
-        </w:rPr>
-        <w:t> определенного объема, а короткие сообщения может объединять в один сегмент. В узле назначения происходит </w:t>
-      </w:r>
-      <w:r>
-        <w:rPr>
-          <w:rFonts w:ascii="Times New Roman" w:hAnsi="Times New Roman" w:cs="Times New Roman"/>
-          <w:i/>
-          <w:iCs/>
-          <w:lang w:eastAsia="ru-RU"/>
-        </w:rPr>
-        <w:t>обратный</w:t>
-      </w:r>
-      <w:r>
-        <w:rPr>
-          <w:rFonts w:ascii="Times New Roman" w:hAnsi="Times New Roman" w:cs="Times New Roman"/>
-          <w:lang w:eastAsia="ru-RU"/>
-        </w:rPr>
-        <w:t> процесс. В заголовке сегмента задаются </w:t>
-      </w:r>
-      <w:r>
-        <w:rPr>
-          <w:rFonts w:ascii="Times New Roman" w:hAnsi="Times New Roman" w:cs="Times New Roman"/>
-          <w:b/>
-          <w:bCs/>
-          <w:lang w:eastAsia="ru-RU"/>
-        </w:rPr>
-        <w:t>номера порта</w:t>
-      </w:r>
-      <w:r>
-        <w:rPr>
-          <w:rFonts w:ascii="Times New Roman" w:hAnsi="Times New Roman" w:cs="Times New Roman"/>
-          <w:lang w:eastAsia="ru-RU"/>
-        </w:rPr>
-        <w:t> источника и назначения, которые адресуют службы верхнего прикладного уровня для обработки данного сегмента. Кроме того, </w:t>
-      </w:r>
-      <w:r>
-        <w:rPr>
-          <w:rFonts w:ascii="Times New Roman" w:hAnsi="Times New Roman" w:cs="Times New Roman"/>
-          <w:i/>
-          <w:iCs/>
-          <w:lang w:eastAsia="ru-RU"/>
-        </w:rPr>
-        <w:t>транспортный уровень</w:t>
-      </w:r>
-      <w:r>
-        <w:rPr>
-          <w:rFonts w:ascii="Times New Roman" w:hAnsi="Times New Roman" w:cs="Times New Roman"/>
-          <w:lang w:eastAsia="ru-RU"/>
-        </w:rPr>
-        <w:t> обеспечивает надежную доставку пакетов. При обнаружении потерь и ошибок на этом уровне формируется </w:t>
-      </w:r>
-      <w:r>
-        <w:rPr>
-          <w:rFonts w:ascii="Times New Roman" w:hAnsi="Times New Roman" w:cs="Times New Roman"/>
-          <w:i/>
-          <w:iCs/>
-          <w:lang w:eastAsia="ru-RU"/>
-        </w:rPr>
-        <w:t>запрос</w:t>
-      </w:r>
-      <w:r>
-        <w:rPr>
-          <w:rFonts w:ascii="Times New Roman" w:hAnsi="Times New Roman" w:cs="Times New Roman"/>
-          <w:lang w:eastAsia="ru-RU"/>
-        </w:rPr>
-        <w:t> повторной передачи, при этом используется протокол </w:t>
-      </w:r>
-      <w:r>
-        <w:rPr>
-          <w:rFonts w:ascii="Times New Roman" w:hAnsi="Times New Roman" w:cs="Times New Roman"/>
-          <w:b/>
-          <w:bCs/>
-          <w:lang w:eastAsia="ru-RU"/>
-        </w:rPr>
-        <w:t>TCP</w:t>
-      </w:r>
-      <w:r>
-        <w:rPr>
-          <w:rFonts w:ascii="Times New Roman" w:hAnsi="Times New Roman" w:cs="Times New Roman"/>
-          <w:lang w:eastAsia="ru-RU"/>
-        </w:rPr>
-        <w:t>. Когда необходимость проверки правильности доставленного сообщения отсутствует, то используется более простой и быстрый протокол </w:t>
-      </w:r>
-      <w:proofErr w:type="spellStart"/>
-      <w:r>
-        <w:rPr>
-          <w:rFonts w:ascii="Times New Roman" w:hAnsi="Times New Roman" w:cs="Times New Roman"/>
-          <w:i/>
-          <w:iCs/>
-          <w:lang w:eastAsia="ru-RU"/>
-        </w:rPr>
-        <w:t>дейтаграмм</w:t>
-      </w:r>
-      <w:r>
-        <w:rPr>
-          <w:rFonts w:ascii="Times New Roman" w:hAnsi="Times New Roman" w:cs="Times New Roman"/>
-          <w:lang w:eastAsia="ru-RU"/>
-        </w:rPr>
-        <w:t>пользователя</w:t>
-      </w:r>
-      <w:proofErr w:type="spellEnd"/>
-      <w:r>
-        <w:rPr>
-          <w:rFonts w:ascii="Times New Roman" w:hAnsi="Times New Roman" w:cs="Times New Roman"/>
-          <w:lang w:eastAsia="ru-RU"/>
-        </w:rPr>
-        <w:t xml:space="preserve"> (</w:t>
-      </w:r>
-      <w:proofErr w:type="spellStart"/>
-      <w:r>
-        <w:rPr>
-          <w:rFonts w:ascii="Times New Roman" w:hAnsi="Times New Roman" w:cs="Times New Roman"/>
-          <w:i/>
-          <w:iCs/>
-          <w:lang w:eastAsia="ru-RU"/>
-        </w:rPr>
-        <w:t>User</w:t>
-      </w:r>
-      <w:proofErr w:type="spellEnd"/>
-      <w:r>
-        <w:rPr>
-          <w:rFonts w:ascii="Times New Roman" w:hAnsi="Times New Roman" w:cs="Times New Roman"/>
-          <w:lang w:eastAsia="ru-RU"/>
-        </w:rPr>
-        <w:t> </w:t>
-      </w:r>
-      <w:proofErr w:type="spellStart"/>
-      <w:r>
-        <w:rPr>
-          <w:rFonts w:ascii="Times New Roman" w:hAnsi="Times New Roman" w:cs="Times New Roman"/>
-          <w:i/>
-          <w:iCs/>
-          <w:lang w:eastAsia="ru-RU"/>
-        </w:rPr>
-        <w:t>Datagram</w:t>
-      </w:r>
-      <w:proofErr w:type="spellEnd"/>
-      <w:r>
-        <w:rPr>
-          <w:rFonts w:ascii="Times New Roman" w:hAnsi="Times New Roman" w:cs="Times New Roman"/>
-          <w:lang w:eastAsia="ru-RU"/>
-        </w:rPr>
-        <w:t> </w:t>
-      </w:r>
-      <w:proofErr w:type="spellStart"/>
-      <w:r>
-        <w:rPr>
-          <w:rFonts w:ascii="Times New Roman" w:hAnsi="Times New Roman" w:cs="Times New Roman"/>
-          <w:i/>
-          <w:iCs/>
-          <w:lang w:eastAsia="ru-RU"/>
-        </w:rPr>
-        <w:t>Protocol</w:t>
-      </w:r>
-      <w:proofErr w:type="spellEnd"/>
-      <w:r>
-        <w:rPr>
-          <w:rFonts w:ascii="Times New Roman" w:hAnsi="Times New Roman" w:cs="Times New Roman"/>
-          <w:lang w:eastAsia="ru-RU"/>
-        </w:rPr>
-        <w:t> – </w:t>
-      </w:r>
-      <w:r>
-        <w:rPr>
-          <w:rFonts w:ascii="Times New Roman" w:hAnsi="Times New Roman" w:cs="Times New Roman"/>
-          <w:b/>
-          <w:bCs/>
-          <w:lang w:eastAsia="ru-RU"/>
-        </w:rPr>
         <w:t>UDP</w:t>
       </w:r>
-      <w:bookmarkStart w:id="53" w:name="_GoBack"/>
-      <w:bookmarkEnd w:id="53"/>
       <w:r>
         <w:rPr>
           <w:rFonts w:ascii="Times New Roman" w:hAnsi="Times New Roman" w:cs="Times New Roman"/>
@@ -4135,8 +3868,8 @@
         </w:rPr>
         <w:t>Каковы основные функции Уровня 5 модели </w:t>
       </w:r>
-      <w:bookmarkStart w:id="54" w:name="keyword286"/>
-      <w:bookmarkEnd w:id="54"/>
+      <w:bookmarkStart w:id="59" w:name="keyword286"/>
+      <w:bookmarkEnd w:id="59"/>
       <w:r>
         <w:rPr>
           <w:rFonts w:ascii="Times New Roman" w:eastAsia="Times New Roman" w:hAnsi="Times New Roman" w:cs="Times New Roman"/>
@@ -4180,47 +3913,7 @@
           <w:bCs/>
           <w:lang w:eastAsia="ru-RU"/>
         </w:rPr>
-        <w:t>Сеансовый уровень (</w:t>
-      </w:r>
-      <w:proofErr w:type="spellStart"/>
-      <w:r>
-        <w:rPr>
-          <w:rFonts w:ascii="Times New Roman" w:hAnsi="Times New Roman" w:cs="Times New Roman"/>
-          <w:b/>
-          <w:bCs/>
-          <w:lang w:eastAsia="ru-RU"/>
-        </w:rPr>
-        <w:t>Session</w:t>
-      </w:r>
-      <w:proofErr w:type="spellEnd"/>
-      <w:r>
-        <w:rPr>
-          <w:rFonts w:ascii="Times New Roman" w:hAnsi="Times New Roman" w:cs="Times New Roman"/>
-          <w:b/>
-          <w:bCs/>
-          <w:lang w:eastAsia="ru-RU"/>
-        </w:rPr>
-        <w:t xml:space="preserve"> </w:t>
-      </w:r>
-      <w:proofErr w:type="spellStart"/>
-      <w:r>
-        <w:rPr>
-          <w:rFonts w:ascii="Times New Roman" w:hAnsi="Times New Roman" w:cs="Times New Roman"/>
-          <w:b/>
-          <w:bCs/>
-          <w:lang w:eastAsia="ru-RU"/>
-        </w:rPr>
-        <w:t>Layer</w:t>
-      </w:r>
-      <w:proofErr w:type="spellEnd"/>
-      <w:r>
-        <w:rPr>
-          <w:rFonts w:ascii="Times New Roman" w:hAnsi="Times New Roman" w:cs="Times New Roman"/>
-          <w:b/>
-          <w:bCs/>
-          <w:lang w:eastAsia="ru-RU"/>
-        </w:rPr>
-        <w:t>) 5</w:t>
+        <w:t>Сеансовый уровень (Session Layer) 5</w:t>
       </w:r>
       <w:r>
         <w:rPr>
@@ -4303,8 +3996,8 @@
         </w:rPr>
         <w:t>Каковы основные функции Уровня 6 модели </w:t>
       </w:r>
-      <w:bookmarkStart w:id="55" w:name="keyword287"/>
-      <w:bookmarkEnd w:id="55"/>
+      <w:bookmarkStart w:id="60" w:name="keyword287"/>
+      <w:bookmarkEnd w:id="60"/>
       <w:r>
         <w:rPr>
           <w:rFonts w:ascii="Times New Roman" w:eastAsia="Times New Roman" w:hAnsi="Times New Roman" w:cs="Times New Roman"/>
@@ -4343,54 +4036,22 @@
           <w:bCs/>
           <w:lang w:eastAsia="ru-RU"/>
         </w:rPr>
-        <w:t>Представительский уровень (</w:t>
-      </w:r>
-      <w:proofErr w:type="spellStart"/>
-      <w:r>
-        <w:rPr>
-          <w:rFonts w:ascii="Times New Roman" w:hAnsi="Times New Roman" w:cs="Times New Roman"/>
-          <w:b/>
-          <w:bCs/>
-          <w:lang w:eastAsia="ru-RU"/>
-        </w:rPr>
-        <w:t>Presentation</w:t>
-      </w:r>
-      <w:proofErr w:type="spellEnd"/>
-      <w:r>
-        <w:rPr>
-          <w:rFonts w:ascii="Times New Roman" w:hAnsi="Times New Roman" w:cs="Times New Roman"/>
-          <w:b/>
-          <w:bCs/>
-          <w:lang w:eastAsia="ru-RU"/>
-        </w:rPr>
-        <w:t xml:space="preserve"> </w:t>
-      </w:r>
-      <w:proofErr w:type="spellStart"/>
-      <w:r>
-        <w:rPr>
-          <w:rFonts w:ascii="Times New Roman" w:hAnsi="Times New Roman" w:cs="Times New Roman"/>
-          <w:b/>
-          <w:bCs/>
-          <w:lang w:eastAsia="ru-RU"/>
-        </w:rPr>
-        <w:t>Layer</w:t>
-      </w:r>
-      <w:proofErr w:type="spellEnd"/>
-      <w:r>
-        <w:rPr>
-          <w:rFonts w:ascii="Times New Roman" w:hAnsi="Times New Roman" w:cs="Times New Roman"/>
-          <w:b/>
-          <w:bCs/>
-          <w:lang w:eastAsia="ru-RU"/>
-        </w:rPr>
-        <w:t>) 6</w:t>
-      </w:r>
-      <w:r>
-        <w:rPr>
-          <w:rFonts w:ascii="Times New Roman" w:hAnsi="Times New Roman" w:cs="Times New Roman"/>
-          <w:lang w:eastAsia="ru-RU"/>
-        </w:rPr>
-        <w:t> изменяет форму представления данных. Например, передаваемые с уровня 7 данные преобразуются в общепринятый формат </w:t>
+        <w:t>Представительский уровень (Presentation Layer) 6</w:t>
+      </w:r>
+      <w:r>
+        <w:rPr>
+          <w:rFonts w:ascii="Times New Roman" w:hAnsi="Times New Roman" w:cs="Times New Roman"/>
+          <w:lang w:eastAsia="ru-RU"/>
+        </w:rPr>
+        <w:t xml:space="preserve"> изменяет форму представления данных. Например, передаваемые с уровня 7 данные преобразуются </w:t>
+      </w:r>
+      <w:r>
+        <w:rPr>
+          <w:rFonts w:ascii="Times New Roman" w:hAnsi="Times New Roman" w:cs="Times New Roman"/>
+          <w:lang w:eastAsia="ru-RU"/>
+        </w:rPr>
+        <w:lastRenderedPageBreak/>
+        <w:t>в общепринятый формат </w:t>
       </w:r>
       <w:r>
         <w:rPr>
@@ -4464,11 +4125,10 @@
           <w:szCs w:val="18"/>
           <w:lang w:eastAsia="ru-RU"/>
         </w:rPr>
-        <w:lastRenderedPageBreak/>
         <w:t>Каковы основные функции Уровня 7 модели </w:t>
       </w:r>
-      <w:bookmarkStart w:id="56" w:name="keyword288"/>
-      <w:bookmarkEnd w:id="56"/>
+      <w:bookmarkStart w:id="61" w:name="keyword288"/>
+      <w:bookmarkEnd w:id="61"/>
       <w:r>
         <w:rPr>
           <w:rFonts w:ascii="Times New Roman" w:eastAsia="Times New Roman" w:hAnsi="Times New Roman" w:cs="Times New Roman"/>
@@ -4514,47 +4174,7 @@
           <w:bCs/>
           <w:lang w:eastAsia="ru-RU"/>
         </w:rPr>
-        <w:t>Прикладной уровень (</w:t>
-      </w:r>
-      <w:proofErr w:type="spellStart"/>
-      <w:r>
-        <w:rPr>
-          <w:rFonts w:ascii="Times New Roman" w:hAnsi="Times New Roman" w:cs="Times New Roman"/>
-          <w:b/>
-          <w:bCs/>
-          <w:lang w:eastAsia="ru-RU"/>
-        </w:rPr>
-        <w:t>Application</w:t>
-      </w:r>
-      <w:proofErr w:type="spellEnd"/>
-      <w:r>
-        <w:rPr>
-          <w:rFonts w:ascii="Times New Roman" w:hAnsi="Times New Roman" w:cs="Times New Roman"/>
-          <w:b/>
-          <w:bCs/>
-          <w:lang w:eastAsia="ru-RU"/>
-        </w:rPr>
-        <w:t xml:space="preserve"> </w:t>
-      </w:r>
-      <w:proofErr w:type="spellStart"/>
-      <w:r>
-        <w:rPr>
-          <w:rFonts w:ascii="Times New Roman" w:hAnsi="Times New Roman" w:cs="Times New Roman"/>
-          <w:b/>
-          <w:bCs/>
-          <w:lang w:eastAsia="ru-RU"/>
-        </w:rPr>
-        <w:t>Layer</w:t>
-      </w:r>
-      <w:proofErr w:type="spellEnd"/>
-      <w:r>
-        <w:rPr>
-          <w:rFonts w:ascii="Times New Roman" w:hAnsi="Times New Roman" w:cs="Times New Roman"/>
-          <w:b/>
-          <w:bCs/>
-          <w:lang w:eastAsia="ru-RU"/>
-        </w:rPr>
-        <w:t>) 7</w:t>
+        <w:t>Прикладной уровень (Application Layer) 7</w:t>
       </w:r>
       <w:r>
         <w:rPr>
@@ -4621,8 +4241,8 @@
         </w:rPr>
         <w:t>Что собой представляет </w:t>
       </w:r>
-      <w:bookmarkStart w:id="57" w:name="keyword289"/>
-      <w:bookmarkEnd w:id="57"/>
+      <w:bookmarkStart w:id="62" w:name="keyword289"/>
+      <w:bookmarkEnd w:id="62"/>
       <w:r>
         <w:rPr>
           <w:rFonts w:ascii="Times New Roman" w:eastAsia="Times New Roman" w:hAnsi="Times New Roman" w:cs="Times New Roman"/>
@@ -4669,8 +4289,8 @@
         </w:rPr>
         <w:t>Обрамление единиц информации заголовками со служебной информацией называется </w:t>
       </w:r>
-      <w:bookmarkStart w:id="58" w:name="keyword272"/>
-      <w:bookmarkEnd w:id="58"/>
+      <w:bookmarkStart w:id="63" w:name="keyword272"/>
+      <w:bookmarkEnd w:id="63"/>
       <w:r>
         <w:rPr>
           <w:rFonts w:ascii="Times New Roman" w:eastAsia="Times New Roman" w:hAnsi="Times New Roman" w:cs="Times New Roman"/>
@@ -4692,6 +4312,30 @@
           <w:lang w:eastAsia="ru-RU"/>
         </w:rPr>
         <w:t>.</w:t>
+      </w:r>
+    </w:p>
+    <w:p>
+      <w:pPr>
+        <w:shd w:val="clear" w:color="auto" w:fill="FFFFFF"/>
+        <w:spacing w:before="36" w:after="36" w:line="240" w:lineRule="atLeast"/>
+        <w:ind w:left="720"/>
+        <w:rPr>
+          <w:rFonts w:ascii="Times New Roman" w:eastAsia="Times New Roman" w:hAnsi="Times New Roman" w:cs="Times New Roman"/>
+          <w:color w:val="000000"/>
+          <w:sz w:val="18"/>
+          <w:szCs w:val="18"/>
+          <w:lang w:eastAsia="ru-RU"/>
+        </w:rPr>
+      </w:pPr>
+      <w:r>
+        <w:rPr>
+          <w:rFonts w:ascii="Times New Roman" w:eastAsia="Times New Roman" w:hAnsi="Times New Roman" w:cs="Times New Roman"/>
+          <w:color w:val="000000"/>
+          <w:sz w:val="18"/>
+          <w:szCs w:val="18"/>
+          <w:lang w:eastAsia="ru-RU"/>
+        </w:rPr>
+        <w:t>Передаваемое сообщение, сформированное приложением, проходит три верхних сетенезависимых уровня и поступает на транспортный уровень, где делится на части и каждая часть инкапсулируется (помещается) в сегмент данных ( рис. 1.7). В заголовке сегмента содержится номер протокола прикладного уровня, с помощью которого подготовлено сообщение, и номер протокола, который будет обрабатывать данный сегмент.</w:t>
       </w:r>
     </w:p>
     <w:p>
@@ -4735,8 +4379,8 @@
         </w:rPr>
         <w:t>Какие устройства функционируют на Уровне 3 модели </w:t>
       </w:r>
-      <w:bookmarkStart w:id="59" w:name="keyword290"/>
-      <w:bookmarkEnd w:id="59"/>
+      <w:bookmarkStart w:id="64" w:name="keyword290"/>
+      <w:bookmarkEnd w:id="64"/>
       <w:r>
         <w:rPr>
           <w:rFonts w:ascii="Times New Roman" w:eastAsia="Times New Roman" w:hAnsi="Times New Roman" w:cs="Times New Roman"/>
@@ -4758,6 +4402,50 @@
           <w:lang w:eastAsia="ru-RU"/>
         </w:rPr>
         <w:t>?</w:t>
+      </w:r>
+    </w:p>
+    <w:p>
+      <w:pPr>
+        <w:shd w:val="clear" w:color="auto" w:fill="FFFFFF"/>
+        <w:spacing w:before="36" w:after="36" w:line="240" w:lineRule="atLeast"/>
+        <w:ind w:left="480"/>
+        <w:rPr>
+          <w:rFonts w:ascii="Times New Roman" w:eastAsia="Times New Roman" w:hAnsi="Times New Roman" w:cs="Times New Roman"/>
+          <w:color w:val="000000"/>
+          <w:sz w:val="18"/>
+          <w:szCs w:val="18"/>
+          <w:lang w:val="en-US" w:eastAsia="ru-RU"/>
+        </w:rPr>
+      </w:pPr>
+      <w:r>
+        <w:rPr>
+          <w:rFonts w:ascii="Times New Roman" w:eastAsia="Times New Roman" w:hAnsi="Times New Roman" w:cs="Times New Roman"/>
+          <w:color w:val="000000"/>
+          <w:sz w:val="18"/>
+          <w:szCs w:val="18"/>
+          <w:lang w:eastAsia="ru-RU"/>
+        </w:rPr>
+        <w:t>См</w:t>
+      </w:r>
+      <w:r>
+        <w:rPr>
+          <w:rFonts w:ascii="Times New Roman" w:eastAsia="Times New Roman" w:hAnsi="Times New Roman" w:cs="Times New Roman"/>
+          <w:color w:val="000000"/>
+          <w:sz w:val="18"/>
+          <w:szCs w:val="18"/>
+          <w:lang w:val="en-US" w:eastAsia="ru-RU"/>
+        </w:rPr>
+        <w:t xml:space="preserve">. </w:t>
+      </w:r>
+      <w:r>
+        <w:rPr>
+          <w:rFonts w:ascii="Times New Roman" w:eastAsia="Times New Roman" w:hAnsi="Times New Roman" w:cs="Times New Roman"/>
+          <w:color w:val="000000"/>
+          <w:sz w:val="18"/>
+          <w:szCs w:val="18"/>
+          <w:lang w:eastAsia="ru-RU"/>
+        </w:rPr>
+        <w:t>Определение уровня 3</w:t>
       </w:r>
     </w:p>
     <w:p>
@@ -4787,8 +4475,8 @@
         </w:rPr>
         <w:t>Какие устройства функционируют на Уровне 2 модели </w:t>
       </w:r>
-      <w:bookmarkStart w:id="60" w:name="keyword291"/>
-      <w:bookmarkEnd w:id="60"/>
+      <w:bookmarkStart w:id="65" w:name="keyword291"/>
+      <w:bookmarkEnd w:id="65"/>
       <w:r>
         <w:rPr>
           <w:rFonts w:ascii="Times New Roman" w:eastAsia="Times New Roman" w:hAnsi="Times New Roman" w:cs="Times New Roman"/>
@@ -4810,6 +4498,64 @@
           <w:lang w:eastAsia="ru-RU"/>
         </w:rPr>
         <w:t>?</w:t>
+      </w:r>
+    </w:p>
+    <w:p>
+      <w:pPr>
+        <w:pStyle w:val="a4"/>
+        <w:numPr>
+          <w:ilvl w:val="0"/>
+          <w:numId w:val="1"/>
+        </w:numPr>
+        <w:shd w:val="clear" w:color="auto" w:fill="FFFFFF"/>
+        <w:spacing w:before="36" w:after="36" w:line="240" w:lineRule="atLeast"/>
+        <w:rPr>
+          <w:rFonts w:ascii="Times New Roman" w:eastAsia="Times New Roman" w:hAnsi="Times New Roman" w:cs="Times New Roman"/>
+          <w:color w:val="000000"/>
+          <w:sz w:val="18"/>
+          <w:szCs w:val="18"/>
+          <w:lang w:val="en-US" w:eastAsia="ru-RU"/>
+        </w:rPr>
+      </w:pPr>
+      <w:r>
+        <w:rPr>
+          <w:rFonts w:ascii="Times New Roman" w:eastAsia="Times New Roman" w:hAnsi="Times New Roman" w:cs="Times New Roman"/>
+          <w:color w:val="000000"/>
+          <w:sz w:val="18"/>
+          <w:szCs w:val="18"/>
+          <w:lang w:eastAsia="ru-RU"/>
+        </w:rPr>
+        <w:t>См</w:t>
+      </w:r>
+      <w:r>
+        <w:rPr>
+          <w:rFonts w:ascii="Times New Roman" w:eastAsia="Times New Roman" w:hAnsi="Times New Roman" w:cs="Times New Roman"/>
+          <w:color w:val="000000"/>
+          <w:sz w:val="18"/>
+          <w:szCs w:val="18"/>
+          <w:lang w:val="en-US" w:eastAsia="ru-RU"/>
+        </w:rPr>
+        <w:t xml:space="preserve">. </w:t>
+      </w:r>
+      <w:r>
+        <w:rPr>
+          <w:rFonts w:ascii="Times New Roman" w:eastAsia="Times New Roman" w:hAnsi="Times New Roman" w:cs="Times New Roman"/>
+          <w:color w:val="000000"/>
+          <w:sz w:val="18"/>
+          <w:szCs w:val="18"/>
+          <w:lang w:eastAsia="ru-RU"/>
+        </w:rPr>
+        <w:t xml:space="preserve">Определение уровня </w:t>
+      </w:r>
+      <w:r>
+        <w:rPr>
+          <w:rFonts w:ascii="Times New Roman" w:eastAsia="Times New Roman" w:hAnsi="Times New Roman" w:cs="Times New Roman"/>
+          <w:color w:val="000000"/>
+          <w:sz w:val="18"/>
+          <w:szCs w:val="18"/>
+          <w:lang w:eastAsia="ru-RU"/>
+        </w:rPr>
+        <w:t>2</w:t>
       </w:r>
     </w:p>
     <w:p>
@@ -4839,8 +4585,8 @@
         </w:rPr>
         <w:t>Какие устройства функционируют на Уровне 1 модели </w:t>
       </w:r>
-      <w:bookmarkStart w:id="61" w:name="keyword292"/>
-      <w:bookmarkEnd w:id="61"/>
+      <w:bookmarkStart w:id="66" w:name="keyword292"/>
+      <w:bookmarkEnd w:id="66"/>
       <w:r>
         <w:rPr>
           <w:rFonts w:ascii="Times New Roman" w:eastAsia="Times New Roman" w:hAnsi="Times New Roman" w:cs="Times New Roman"/>
@@ -4863,6 +4609,62 @@
         </w:rPr>
         <w:t>?</w:t>
       </w:r>
+    </w:p>
+    <w:p>
+      <w:pPr>
+        <w:pStyle w:val="a4"/>
+        <w:shd w:val="clear" w:color="auto" w:fill="FFFFFF"/>
+        <w:spacing w:before="36" w:after="36" w:line="240" w:lineRule="atLeast"/>
+        <w:rPr>
+          <w:rFonts w:ascii="Times New Roman" w:eastAsia="Times New Roman" w:hAnsi="Times New Roman" w:cs="Times New Roman"/>
+          <w:color w:val="000000"/>
+          <w:sz w:val="18"/>
+          <w:szCs w:val="18"/>
+          <w:lang w:val="en-US" w:eastAsia="ru-RU"/>
+        </w:rPr>
+      </w:pPr>
+      <w:r>
+        <w:rPr>
+          <w:rFonts w:ascii="Times New Roman" w:eastAsia="Times New Roman" w:hAnsi="Times New Roman" w:cs="Times New Roman"/>
+          <w:color w:val="000000"/>
+          <w:sz w:val="18"/>
+          <w:szCs w:val="18"/>
+          <w:lang w:eastAsia="ru-RU"/>
+        </w:rPr>
+        <w:t>См</w:t>
+      </w:r>
+      <w:r>
+        <w:rPr>
+          <w:rFonts w:ascii="Times New Roman" w:eastAsia="Times New Roman" w:hAnsi="Times New Roman" w:cs="Times New Roman"/>
+          <w:color w:val="000000"/>
+          <w:sz w:val="18"/>
+          <w:szCs w:val="18"/>
+          <w:lang w:val="en-US" w:eastAsia="ru-RU"/>
+        </w:rPr>
+        <w:t xml:space="preserve">. </w:t>
+      </w:r>
+      <w:r>
+        <w:rPr>
+          <w:rFonts w:ascii="Times New Roman" w:eastAsia="Times New Roman" w:hAnsi="Times New Roman" w:cs="Times New Roman"/>
+          <w:color w:val="000000"/>
+          <w:sz w:val="18"/>
+          <w:szCs w:val="18"/>
+          <w:lang w:eastAsia="ru-RU"/>
+        </w:rPr>
+        <w:t xml:space="preserve">Определение </w:t>
+      </w:r>
+      <w:r>
+        <w:rPr>
+          <w:rFonts w:ascii="Times New Roman" w:eastAsia="Times New Roman" w:hAnsi="Times New Roman" w:cs="Times New Roman"/>
+          <w:color w:val="000000"/>
+          <w:sz w:val="18"/>
+          <w:szCs w:val="18"/>
+          <w:lang w:eastAsia="ru-RU"/>
+        </w:rPr>
+        <w:t>уровня 1</w:t>
+      </w:r>
+      <w:bookmarkStart w:id="67" w:name="_GoBack"/>
+      <w:bookmarkEnd w:id="67"/>
     </w:p>
     <w:p>
       <w:pPr>
@@ -5045,8 +4847,8 @@
         </w:rPr>
         <w:t>Какие три системы адресации используются в </w:t>
       </w:r>
-      <w:bookmarkStart w:id="62" w:name="keyword293"/>
-      <w:bookmarkEnd w:id="62"/>
+      <w:bookmarkStart w:id="68" w:name="keyword293"/>
+      <w:bookmarkEnd w:id="68"/>
       <w:r>
         <w:rPr>
           <w:rFonts w:ascii="Times New Roman" w:eastAsia="Times New Roman" w:hAnsi="Times New Roman" w:cs="Times New Roman"/>
@@ -5093,8 +4895,8 @@
         </w:rPr>
         <w:t>Тройная система адресации (</w:t>
       </w:r>
-      <w:bookmarkStart w:id="63" w:name="keyword273"/>
-      <w:bookmarkEnd w:id="63"/>
+      <w:bookmarkStart w:id="69" w:name="keyword273"/>
+      <w:bookmarkEnd w:id="69"/>
       <w:r>
         <w:rPr>
           <w:rFonts w:ascii="Times New Roman" w:eastAsia="Times New Roman" w:hAnsi="Times New Roman" w:cs="Times New Roman"/>
@@ -5117,8 +4919,8 @@
         </w:rPr>
         <w:t>, </w:t>
       </w:r>
-      <w:bookmarkStart w:id="64" w:name="keyword274"/>
-      <w:bookmarkEnd w:id="64"/>
+      <w:bookmarkStart w:id="70" w:name="keyword274"/>
+      <w:bookmarkEnd w:id="70"/>
       <w:r>
         <w:rPr>
           <w:rFonts w:ascii="Times New Roman" w:eastAsia="Times New Roman" w:hAnsi="Times New Roman" w:cs="Times New Roman"/>
@@ -5141,8 +4943,8 @@
         </w:rPr>
         <w:t>, </w:t>
       </w:r>
-      <w:bookmarkStart w:id="65" w:name="keyword275"/>
-      <w:bookmarkEnd w:id="65"/>
+      <w:bookmarkStart w:id="71" w:name="keyword275"/>
+      <w:bookmarkEnd w:id="71"/>
       <w:r>
         <w:rPr>
           <w:rFonts w:ascii="Times New Roman" w:eastAsia="Times New Roman" w:hAnsi="Times New Roman" w:cs="Times New Roman"/>
@@ -5207,8 +5009,8 @@
         </w:rPr>
         <w:t>На каком уровне модели </w:t>
       </w:r>
-      <w:bookmarkStart w:id="66" w:name="keyword294"/>
-      <w:bookmarkEnd w:id="66"/>
+      <w:bookmarkStart w:id="72" w:name="keyword294"/>
+      <w:bookmarkEnd w:id="72"/>
       <w:r>
         <w:rPr>
           <w:rFonts w:ascii="Times New Roman" w:eastAsia="Times New Roman" w:hAnsi="Times New Roman" w:cs="Times New Roman"/>
@@ -5230,6 +5032,80 @@
           <w:lang w:eastAsia="ru-RU"/>
         </w:rPr>
         <w:t> задаются IP-адреса?</w:t>
+      </w:r>
+    </w:p>
+    <w:p>
+      <w:pPr>
+        <w:shd w:val="clear" w:color="auto" w:fill="FFFFFF"/>
+        <w:spacing w:before="36" w:after="36" w:line="240" w:lineRule="atLeast"/>
+        <w:ind w:left="480"/>
+        <w:rPr>
+          <w:rFonts w:ascii="Times New Roman" w:eastAsia="Times New Roman" w:hAnsi="Times New Roman" w:cs="Times New Roman"/>
+          <w:color w:val="000000"/>
+          <w:sz w:val="18"/>
+          <w:szCs w:val="18"/>
+          <w:lang w:eastAsia="ru-RU"/>
+        </w:rPr>
+      </w:pPr>
+      <w:r>
+        <w:rPr>
+          <w:rFonts w:ascii="Times New Roman" w:eastAsia="Times New Roman" w:hAnsi="Times New Roman" w:cs="Times New Roman"/>
+          <w:color w:val="000000"/>
+          <w:sz w:val="18"/>
+          <w:szCs w:val="18"/>
+          <w:lang w:val="en-US" w:eastAsia="ru-RU"/>
+        </w:rPr>
+        <w:t>IP</w:t>
+      </w:r>
+      <w:r>
+        <w:rPr>
+          <w:rFonts w:ascii="Times New Roman" w:eastAsia="Times New Roman" w:hAnsi="Times New Roman" w:cs="Times New Roman"/>
+          <w:color w:val="000000"/>
+          <w:sz w:val="18"/>
+          <w:szCs w:val="18"/>
+          <w:lang w:eastAsia="ru-RU"/>
+        </w:rPr>
+        <w:t>-</w:t>
+      </w:r>
+      <w:r>
+        <w:rPr>
+          <w:rFonts w:ascii="Times New Roman" w:eastAsia="Times New Roman" w:hAnsi="Times New Roman" w:cs="Times New Roman"/>
+          <w:color w:val="000000"/>
+          <w:sz w:val="18"/>
+          <w:szCs w:val="18"/>
+          <w:lang w:eastAsia="ru-RU"/>
+        </w:rPr>
+        <w:t>адреса задаются на сетевом уровне</w:t>
+      </w:r>
+      <w:r>
+        <w:rPr>
+          <w:rFonts w:ascii="Times New Roman" w:eastAsia="Times New Roman" w:hAnsi="Times New Roman" w:cs="Times New Roman"/>
+          <w:color w:val="000000"/>
+          <w:sz w:val="18"/>
+          <w:szCs w:val="18"/>
+          <w:lang w:eastAsia="ru-RU"/>
+        </w:rPr>
+        <w:t xml:space="preserve"> (Network Layer) 3 </w:t>
+      </w:r>
+      <w:r>
+        <w:rPr>
+          <w:rFonts w:ascii="Times New Roman" w:eastAsia="Times New Roman" w:hAnsi="Times New Roman" w:cs="Times New Roman"/>
+          <w:color w:val="000000"/>
+          <w:sz w:val="18"/>
+          <w:szCs w:val="18"/>
+          <w:lang w:eastAsia="ru-RU"/>
+        </w:rPr>
+        <w:t xml:space="preserve">модели </w:t>
+      </w:r>
+      <w:r>
+        <w:rPr>
+          <w:rFonts w:ascii="Times New Roman" w:eastAsia="Times New Roman" w:hAnsi="Times New Roman" w:cs="Times New Roman"/>
+          <w:color w:val="000000"/>
+          <w:sz w:val="18"/>
+          <w:szCs w:val="18"/>
+          <w:lang w:val="en-US" w:eastAsia="ru-RU"/>
+        </w:rPr>
+        <w:t>OSI</w:t>
       </w:r>
     </w:p>
     <w:p>

</xml_diff>